<commit_message>
fixed typos - credit goes to Peter, thanks
</commit_message>
<xml_diff>
--- a/doc/N-Tier Entity Framework - User Guide.docx
+++ b/doc/N-Tier Entity Framework - User Guide.docx
@@ -1669,8 +1669,6 @@
             <w:t>Contents</w:t>
           </w:r>
         </w:p>
-        <w:bookmarkStart w:id="0" w:name="_GoBack"/>
-        <w:bookmarkEnd w:id="0"/>
         <w:p>
           <w:pPr>
             <w:pStyle w:val="TOC1"/>
@@ -7085,58 +7083,58 @@
       <w:pPr>
         <w:pStyle w:val="Chapture"/>
       </w:pPr>
-      <w:bookmarkStart w:id="1" w:name="Section1"/>
-      <w:bookmarkStart w:id="2" w:name="_Toc374695377"/>
+      <w:bookmarkStart w:id="0" w:name="Section1"/>
+      <w:bookmarkStart w:id="1" w:name="_Toc374695377"/>
       <w:r>
         <w:lastRenderedPageBreak/>
         <w:t>Introduction</w:t>
       </w:r>
+      <w:bookmarkEnd w:id="0"/>
       <w:bookmarkEnd w:id="1"/>
-      <w:bookmarkEnd w:id="2"/>
     </w:p>
     <w:p>
       <w:pPr>
         <w:pStyle w:val="Heading1"/>
       </w:pPr>
-      <w:bookmarkStart w:id="3" w:name="_Toc374695378"/>
+      <w:bookmarkStart w:id="2" w:name="_Toc374695378"/>
       <w:r>
         <w:lastRenderedPageBreak/>
         <w:t>Overview</w:t>
       </w:r>
+      <w:bookmarkEnd w:id="2"/>
+    </w:p>
+    <w:p>
+      <w:r>
+        <w:t xml:space="preserve">The </w:t>
+      </w:r>
+      <w:r>
+        <w:rPr>
+          <w:rStyle w:val="Emphasis"/>
+        </w:rPr>
+        <w:t>N-Tier Entity Framework</w:t>
+      </w:r>
+      <w:r>
+        <w:t xml:space="preserve"> is based on </w:t>
+      </w:r>
+      <w:r>
+        <w:rPr>
+          <w:rStyle w:val="Emphasis"/>
+        </w:rPr>
+        <w:t>Microsoft Entity Framework</w:t>
+      </w:r>
+      <w:r>
+        <w:t xml:space="preserve"> and provides support for n-tier software solutions. </w:t>
+      </w:r>
+    </w:p>
+    <w:p>
+      <w:pPr>
+        <w:pStyle w:val="Heading2"/>
+      </w:pPr>
+      <w:bookmarkStart w:id="3" w:name="_Toc374695379"/>
+      <w:r>
+        <w:t>Why Entity Framework</w:t>
+      </w:r>
       <w:bookmarkEnd w:id="3"/>
-    </w:p>
-    <w:p>
-      <w:r>
-        <w:t xml:space="preserve">The </w:t>
-      </w:r>
-      <w:r>
-        <w:rPr>
-          <w:rStyle w:val="Emphasis"/>
-        </w:rPr>
-        <w:t>N-Tier Entity Framework</w:t>
-      </w:r>
-      <w:r>
-        <w:t xml:space="preserve"> is based on </w:t>
-      </w:r>
-      <w:r>
-        <w:rPr>
-          <w:rStyle w:val="Emphasis"/>
-        </w:rPr>
-        <w:t>Microsoft Entity Framework</w:t>
-      </w:r>
-      <w:r>
-        <w:t xml:space="preserve"> and provides support for n-tier software solutions. </w:t>
-      </w:r>
-    </w:p>
-    <w:p>
-      <w:pPr>
-        <w:pStyle w:val="Heading2"/>
-      </w:pPr>
-      <w:bookmarkStart w:id="4" w:name="_Toc374695379"/>
-      <w:r>
-        <w:t>Why Entity Framework</w:t>
-      </w:r>
-      <w:bookmarkEnd w:id="4"/>
     </w:p>
     <w:p>
       <w:r>
@@ -7313,11 +7311,11 @@
       <w:pPr>
         <w:pStyle w:val="Heading2"/>
       </w:pPr>
-      <w:bookmarkStart w:id="5" w:name="_Toc374695380"/>
+      <w:bookmarkStart w:id="4" w:name="_Toc374695380"/>
       <w:r>
         <w:t>Why N-Tier Entity Framework</w:t>
       </w:r>
-      <w:bookmarkEnd w:id="5"/>
+      <w:bookmarkEnd w:id="4"/>
     </w:p>
     <w:p>
       <w:r>
@@ -7569,11 +7567,11 @@
       <w:pPr>
         <w:pStyle w:val="Heading2"/>
       </w:pPr>
-      <w:bookmarkStart w:id="6" w:name="_Toc374695381"/>
+      <w:bookmarkStart w:id="5" w:name="_Toc374695381"/>
       <w:r>
         <w:t>Added Value</w:t>
       </w:r>
-      <w:bookmarkEnd w:id="6"/>
+      <w:bookmarkEnd w:id="5"/>
     </w:p>
     <w:p>
       <w:r>
@@ -7702,11 +7700,11 @@
       <w:pPr>
         <w:pStyle w:val="Heading2"/>
       </w:pPr>
-      <w:bookmarkStart w:id="7" w:name="_Toc374695382"/>
+      <w:bookmarkStart w:id="6" w:name="_Toc374695382"/>
       <w:r>
         <w:t>Features</w:t>
       </w:r>
-      <w:bookmarkEnd w:id="7"/>
+      <w:bookmarkEnd w:id="6"/>
     </w:p>
     <w:p>
       <w:r>
@@ -8282,11 +8280,11 @@
       <w:pPr>
         <w:pStyle w:val="Heading2"/>
       </w:pPr>
-      <w:bookmarkStart w:id="8" w:name="_Toc374695383"/>
+      <w:bookmarkStart w:id="7" w:name="_Toc374695383"/>
       <w:r>
         <w:t>Current Restrictions</w:t>
       </w:r>
-      <w:bookmarkEnd w:id="8"/>
+      <w:bookmarkEnd w:id="7"/>
     </w:p>
     <w:p>
       <w:r>
@@ -8381,72 +8379,72 @@
       <w:pPr>
         <w:pStyle w:val="Heading1"/>
       </w:pPr>
-      <w:bookmarkStart w:id="9" w:name="_Toc374695384"/>
+      <w:bookmarkStart w:id="8" w:name="_Toc374695384"/>
       <w:r>
         <w:lastRenderedPageBreak/>
         <w:t>Installation</w:t>
       </w:r>
+      <w:bookmarkEnd w:id="8"/>
+    </w:p>
+    <w:p>
+      <w:r>
+        <w:t>I</w:t>
+      </w:r>
+      <w:r>
+        <w:t>nstall</w:t>
+      </w:r>
+      <w:r>
+        <w:t>ing</w:t>
+      </w:r>
+      <w:r>
+        <w:t xml:space="preserve"> the </w:t>
+      </w:r>
+      <w:r>
+        <w:rPr>
+          <w:rStyle w:val="Emphasis"/>
+        </w:rPr>
+        <w:t>N-Tier Entity Framework</w:t>
+      </w:r>
+      <w:r>
+        <w:t xml:space="preserve"> is fairly </w:t>
+      </w:r>
+      <w:r>
+        <w:t>easy</w:t>
+      </w:r>
+      <w:r>
+        <w:t xml:space="preserve"> since it is shipped </w:t>
+      </w:r>
+      <w:r>
+        <w:t xml:space="preserve">as a </w:t>
+      </w:r>
+      <w:r>
+        <w:rPr>
+          <w:rStyle w:val="Emphasis"/>
+        </w:rPr>
+        <w:t>Visual Studio Extension</w:t>
+      </w:r>
+      <w:r>
+        <w:t xml:space="preserve"> (vsix)</w:t>
+      </w:r>
+      <w:r>
+        <w:t xml:space="preserve"> and is available through the Visual Studio Gallery</w:t>
+      </w:r>
+      <w:r>
+        <w:t xml:space="preserve">. </w:t>
+      </w:r>
+      <w:r>
+        <w:t>However, in order to work with the framework you are required to install the following prerequisites as described by the following section.</w:t>
+      </w:r>
+    </w:p>
+    <w:p>
+      <w:pPr>
+        <w:pStyle w:val="Heading2"/>
+      </w:pPr>
+      <w:bookmarkStart w:id="9" w:name="_Toc374695385"/>
+      <w:r>
+        <w:t>Prerequisites</w:t>
+      </w:r>
       <w:bookmarkEnd w:id="9"/>
-    </w:p>
-    <w:p>
-      <w:r>
-        <w:t>I</w:t>
-      </w:r>
-      <w:r>
-        <w:t>nstall</w:t>
-      </w:r>
-      <w:r>
-        <w:t>ing</w:t>
-      </w:r>
-      <w:r>
-        <w:t xml:space="preserve"> the </w:t>
-      </w:r>
-      <w:r>
-        <w:rPr>
-          <w:rStyle w:val="Emphasis"/>
-        </w:rPr>
-        <w:t>N-Tier Entity Framework</w:t>
-      </w:r>
-      <w:r>
-        <w:t xml:space="preserve"> is fairly </w:t>
-      </w:r>
-      <w:r>
-        <w:t>easy</w:t>
-      </w:r>
-      <w:r>
-        <w:t xml:space="preserve"> since it is shipped </w:t>
-      </w:r>
-      <w:r>
-        <w:t xml:space="preserve">as a </w:t>
-      </w:r>
-      <w:r>
-        <w:rPr>
-          <w:rStyle w:val="Emphasis"/>
-        </w:rPr>
-        <w:t>Visual Studio Extension</w:t>
-      </w:r>
-      <w:r>
-        <w:t xml:space="preserve"> (vsix)</w:t>
-      </w:r>
-      <w:r>
-        <w:t xml:space="preserve"> and is available through the Visual Studio Gallery</w:t>
-      </w:r>
-      <w:r>
-        <w:t xml:space="preserve">. </w:t>
-      </w:r>
-      <w:r>
-        <w:t>However, in order to work with the framework you are required to install the following prerequisites as described by the following section.</w:t>
-      </w:r>
-    </w:p>
-    <w:p>
-      <w:pPr>
-        <w:pStyle w:val="Heading2"/>
-      </w:pPr>
-      <w:bookmarkStart w:id="10" w:name="_Toc374695385"/>
-      <w:r>
-        <w:t>Prerequisites</w:t>
-      </w:r>
-      <w:bookmarkEnd w:id="10"/>
     </w:p>
     <w:p>
       <w:r>
@@ -8752,11 +8750,11 @@
       <w:pPr>
         <w:pStyle w:val="Heading2"/>
       </w:pPr>
-      <w:bookmarkStart w:id="11" w:name="_Toc374695386"/>
+      <w:bookmarkStart w:id="10" w:name="_Toc374695386"/>
       <w:r>
         <w:t>Installation from within Visual Studio</w:t>
       </w:r>
-      <w:bookmarkEnd w:id="11"/>
+      <w:bookmarkEnd w:id="10"/>
     </w:p>
     <w:p>
       <w:r>
@@ -8891,11 +8889,11 @@
       <w:pPr>
         <w:pStyle w:val="Heading2"/>
       </w:pPr>
-      <w:bookmarkStart w:id="12" w:name="_Toc374695387"/>
+      <w:bookmarkStart w:id="11" w:name="_Toc374695387"/>
       <w:r>
         <w:t>Manual Installation</w:t>
       </w:r>
-      <w:bookmarkEnd w:id="12"/>
+      <w:bookmarkEnd w:id="11"/>
     </w:p>
     <w:p>
       <w:r>
@@ -9205,25 +9203,25 @@
       <w:pPr>
         <w:pStyle w:val="Chapture"/>
       </w:pPr>
-      <w:bookmarkStart w:id="13" w:name="Section2"/>
-      <w:bookmarkStart w:id="14" w:name="_Toc374695388"/>
+      <w:bookmarkStart w:id="12" w:name="Section2"/>
+      <w:bookmarkStart w:id="13" w:name="_Toc374695388"/>
       <w:r>
         <w:lastRenderedPageBreak/>
         <w:t>Architecture Guide</w:t>
       </w:r>
+      <w:bookmarkEnd w:id="12"/>
       <w:bookmarkEnd w:id="13"/>
-      <w:bookmarkEnd w:id="14"/>
     </w:p>
     <w:p>
       <w:pPr>
         <w:pStyle w:val="Heading1"/>
       </w:pPr>
-      <w:bookmarkStart w:id="15" w:name="_Toc374695389"/>
+      <w:bookmarkStart w:id="14" w:name="_Toc374695389"/>
       <w:r>
         <w:lastRenderedPageBreak/>
         <w:t>Architecture Guide</w:t>
       </w:r>
-      <w:bookmarkEnd w:id="15"/>
+      <w:bookmarkEnd w:id="14"/>
     </w:p>
     <w:p>
       <w:r>
@@ -9826,248 +9824,248 @@
       <w:pPr>
         <w:pStyle w:val="Heading2"/>
       </w:pPr>
-      <w:bookmarkStart w:id="16" w:name="_Toc374695390"/>
+      <w:bookmarkStart w:id="15" w:name="_Toc374695390"/>
       <w:r>
         <w:t>Distributed Domain Model</w:t>
       </w:r>
+      <w:bookmarkEnd w:id="15"/>
+    </w:p>
+    <w:p>
+      <w:r>
+        <w:t>Common a</w:t>
+      </w:r>
+      <w:r>
+        <w:t xml:space="preserve">rchitectural models usually imply the physical gap between two tiers to be located in-between two </w:t>
+      </w:r>
+      <w:r>
+        <w:t xml:space="preserve">logical </w:t>
+      </w:r>
+      <w:r>
+        <w:t>layers</w:t>
+      </w:r>
+      <w:r>
+        <w:t xml:space="preserve"> – b</w:t>
+      </w:r>
+      <w:r>
+        <w:t xml:space="preserve">etween application layer </w:t>
+      </w:r>
+      <w:r>
+        <w:t>and domain layer or between domain layer and data access layer</w:t>
+      </w:r>
+      <w:r>
+        <w:t xml:space="preserve"> for example</w:t>
+      </w:r>
+      <w:r>
+        <w:t xml:space="preserve">. However, this theoretical definition is rather an abstract simplification and does </w:t>
+      </w:r>
+      <w:r>
+        <w:t xml:space="preserve">often not reflect reality. </w:t>
+      </w:r>
+      <w:r>
+        <w:t xml:space="preserve">The argument to reach looser coupling by deploying the domain model solely on the middle tier, preventing domain object to be used on the client does not hold true because coupling gets even tighter as aspects of the domain </w:t>
+      </w:r>
+      <w:r>
+        <w:t xml:space="preserve">inevitably </w:t>
+      </w:r>
+      <w:r>
+        <w:t xml:space="preserve">need to be implemented within the application layer. </w:t>
+      </w:r>
+    </w:p>
+    <w:p>
+      <w:r>
+        <w:t xml:space="preserve">The </w:t>
+      </w:r>
+      <w:r>
+        <w:rPr>
+          <w:rStyle w:val="Emphasis"/>
+        </w:rPr>
+        <w:t>N-Tier Entity Framework</w:t>
+      </w:r>
+      <w:r>
+        <w:t xml:space="preserve"> follows the approach of a </w:t>
+      </w:r>
+      <w:r>
+        <w:rPr>
+          <w:rStyle w:val="Pattern"/>
+        </w:rPr>
+        <w:t>distributed domain model</w:t>
+      </w:r>
+      <w:r>
+        <w:rPr>
+          <w:rStyle w:val="Pattern"/>
+        </w:rPr>
+        <w:fldChar w:fldCharType="begin"/>
+      </w:r>
+      <w:r>
+        <w:instrText xml:space="preserve"> XE "</w:instrText>
+      </w:r>
+      <w:r>
+        <w:instrText>D</w:instrText>
+      </w:r>
+      <w:r>
+        <w:instrText>omain model</w:instrText>
+      </w:r>
+      <w:r>
+        <w:instrText>:d</w:instrText>
+      </w:r>
+      <w:r>
+        <w:instrText>istributed domain model</w:instrText>
+      </w:r>
+      <w:r>
+        <w:instrText xml:space="preserve">" </w:instrText>
+      </w:r>
+      <w:r>
+        <w:rPr>
+          <w:rStyle w:val="Pattern"/>
+        </w:rPr>
+        <w:fldChar w:fldCharType="end"/>
+      </w:r>
+      <w:r>
+        <w:t xml:space="preserve">. This architectural pattern accounts for the fact that in most </w:t>
+      </w:r>
+      <w:r>
+        <w:t xml:space="preserve">n-tier </w:t>
+      </w:r>
+      <w:r>
+        <w:t xml:space="preserve">applications the domain logic is neither exclusively placed on the middle tier nor on the client tier. </w:t>
+      </w:r>
+      <w:r>
+        <w:t xml:space="preserve">In practice there are always facets which are more specific to the client application and facets which are </w:t>
+      </w:r>
+      <w:r>
+        <w:t>better hosted on the mid</w:t>
+      </w:r>
+      <w:r>
+        <w:t>-</w:t>
+      </w:r>
+      <w:r>
+        <w:t xml:space="preserve">tier on a centralized server. </w:t>
+      </w:r>
+      <w:r>
+        <w:t xml:space="preserve">What’s more, there are </w:t>
+      </w:r>
+      <w:r>
+        <w:t>important</w:t>
+      </w:r>
+      <w:r>
+        <w:t xml:space="preserve"> aspects which are shared among the two tiers. </w:t>
+      </w:r>
+    </w:p>
+    <w:p>
+      <w:r>
+        <w:t xml:space="preserve">Applications created with the </w:t>
+      </w:r>
+      <w:r>
+        <w:rPr>
+          <w:rStyle w:val="Emphasis"/>
+        </w:rPr>
+        <w:t>N-Tier Entity Framework</w:t>
+      </w:r>
+      <w:r>
+        <w:t xml:space="preserve"> reflect these three aspects with distinct client, server, and common </w:t>
+      </w:r>
+      <w:r>
+        <w:t xml:space="preserve">components. </w:t>
+      </w:r>
+      <w:r>
+        <w:t xml:space="preserve">The common modules contain the </w:t>
+      </w:r>
+      <w:r>
+        <w:rPr>
+          <w:rStyle w:val="Pattern"/>
+        </w:rPr>
+        <w:t>entities</w:t>
+      </w:r>
+      <w:r>
+        <w:rPr>
+          <w:rStyle w:val="Pattern"/>
+        </w:rPr>
+        <w:t>,</w:t>
+      </w:r>
+      <w:r>
+        <w:t xml:space="preserve"> </w:t>
+      </w:r>
+      <w:r>
+        <w:rPr>
+          <w:rStyle w:val="Pattern"/>
+        </w:rPr>
+        <w:t>value objects</w:t>
+      </w:r>
+      <w:r>
+        <w:rPr>
+          <w:rStyle w:val="Pattern"/>
+        </w:rPr>
+        <w:t>,</w:t>
+      </w:r>
+      <w:r>
+        <w:t xml:space="preserve"> and </w:t>
+      </w:r>
+      <w:r>
+        <w:rPr>
+          <w:rStyle w:val="Pattern"/>
+        </w:rPr>
+        <w:t>services</w:t>
+      </w:r>
+      <w:r>
+        <w:t xml:space="preserve"> used on both sides, client and server. </w:t>
+      </w:r>
+      <w:r>
+        <w:t xml:space="preserve">Client and server components contain mainly </w:t>
+      </w:r>
+      <w:r>
+        <w:rPr>
+          <w:rStyle w:val="Pattern"/>
+        </w:rPr>
+        <w:t>services</w:t>
+      </w:r>
+      <w:r>
+        <w:t xml:space="preserve"> </w:t>
+      </w:r>
+      <w:r>
+        <w:t xml:space="preserve">and </w:t>
+      </w:r>
+      <w:r>
+        <w:rPr>
+          <w:rStyle w:val="Pattern"/>
+        </w:rPr>
+        <w:t>repositories</w:t>
+      </w:r>
+      <w:r>
+        <w:t xml:space="preserve"> </w:t>
+      </w:r>
+      <w:r>
+        <w:t xml:space="preserve">which are of specific use at their </w:t>
+      </w:r>
+      <w:r>
+        <w:t xml:space="preserve">side. </w:t>
+      </w:r>
+    </w:p>
+    <w:p>
+      <w:r>
+        <w:t xml:space="preserve">The split of domain logic into client, server, and common does not only make sense when these parts are also actually deployed on different physical tier. It is also an important design decision to account for, that a software </w:t>
+      </w:r>
+      <w:r>
+        <w:t xml:space="preserve">solution </w:t>
+      </w:r>
+      <w:r>
+        <w:t xml:space="preserve">should be prepared to be </w:t>
+      </w:r>
+      <w:r>
+        <w:t xml:space="preserve">potentially </w:t>
+      </w:r>
+      <w:r>
+        <w:t xml:space="preserve">distributed at some later stage. </w:t>
+      </w:r>
+    </w:p>
+    <w:p>
+      <w:pPr>
+        <w:pStyle w:val="Heading3"/>
+      </w:pPr>
+      <w:bookmarkStart w:id="16" w:name="_Toc374695391"/>
+      <w:r>
+        <w:t>Entity vs. pure DTO</w:t>
+      </w:r>
       <w:bookmarkEnd w:id="16"/>
-    </w:p>
-    <w:p>
-      <w:r>
-        <w:t>Common a</w:t>
-      </w:r>
-      <w:r>
-        <w:t xml:space="preserve">rchitectural models usually imply the physical gap between two tiers to be located in-between two </w:t>
-      </w:r>
-      <w:r>
-        <w:t xml:space="preserve">logical </w:t>
-      </w:r>
-      <w:r>
-        <w:t>layers</w:t>
-      </w:r>
-      <w:r>
-        <w:t xml:space="preserve"> – b</w:t>
-      </w:r>
-      <w:r>
-        <w:t xml:space="preserve">etween application layer </w:t>
-      </w:r>
-      <w:r>
-        <w:t>and domain layer or between domain layer and data access layer</w:t>
-      </w:r>
-      <w:r>
-        <w:t xml:space="preserve"> for example</w:t>
-      </w:r>
-      <w:r>
-        <w:t xml:space="preserve">. However, this theoretical definition is rather an abstract simplification and does </w:t>
-      </w:r>
-      <w:r>
-        <w:t xml:space="preserve">often not reflect reality. </w:t>
-      </w:r>
-      <w:r>
-        <w:t xml:space="preserve">The argument to reach looser coupling by deploying the domain model solely on the middle tier, preventing domain object to be used on the client does not hold true because coupling gets even tighter as aspects of the domain </w:t>
-      </w:r>
-      <w:r>
-        <w:t xml:space="preserve">inevitably </w:t>
-      </w:r>
-      <w:r>
-        <w:t xml:space="preserve">need to be implemented within the application layer. </w:t>
-      </w:r>
-    </w:p>
-    <w:p>
-      <w:r>
-        <w:t xml:space="preserve">The </w:t>
-      </w:r>
-      <w:r>
-        <w:rPr>
-          <w:rStyle w:val="Emphasis"/>
-        </w:rPr>
-        <w:t>N-Tier Entity Framework</w:t>
-      </w:r>
-      <w:r>
-        <w:t xml:space="preserve"> follows the approach of a </w:t>
-      </w:r>
-      <w:r>
-        <w:rPr>
-          <w:rStyle w:val="Pattern"/>
-        </w:rPr>
-        <w:t>distributed domain model</w:t>
-      </w:r>
-      <w:r>
-        <w:rPr>
-          <w:rStyle w:val="Pattern"/>
-        </w:rPr>
-        <w:fldChar w:fldCharType="begin"/>
-      </w:r>
-      <w:r>
-        <w:instrText xml:space="preserve"> XE "</w:instrText>
-      </w:r>
-      <w:r>
-        <w:instrText>D</w:instrText>
-      </w:r>
-      <w:r>
-        <w:instrText>omain model</w:instrText>
-      </w:r>
-      <w:r>
-        <w:instrText>:d</w:instrText>
-      </w:r>
-      <w:r>
-        <w:instrText>istributed domain model</w:instrText>
-      </w:r>
-      <w:r>
-        <w:instrText xml:space="preserve">" </w:instrText>
-      </w:r>
-      <w:r>
-        <w:rPr>
-          <w:rStyle w:val="Pattern"/>
-        </w:rPr>
-        <w:fldChar w:fldCharType="end"/>
-      </w:r>
-      <w:r>
-        <w:t xml:space="preserve">. This architectural pattern accounts for the fact that in most </w:t>
-      </w:r>
-      <w:r>
-        <w:t xml:space="preserve">n-tier </w:t>
-      </w:r>
-      <w:r>
-        <w:t xml:space="preserve">applications the domain logic is neither exclusively placed on the middle tier nor on the client tier. </w:t>
-      </w:r>
-      <w:r>
-        <w:t xml:space="preserve">In practice there are always facets which are more specific to the client application and facets which are </w:t>
-      </w:r>
-      <w:r>
-        <w:t>better hosted on the mid</w:t>
-      </w:r>
-      <w:r>
-        <w:t>-</w:t>
-      </w:r>
-      <w:r>
-        <w:t xml:space="preserve">tier on a centralized server. </w:t>
-      </w:r>
-      <w:r>
-        <w:t xml:space="preserve">What’s more, there are </w:t>
-      </w:r>
-      <w:r>
-        <w:t>important</w:t>
-      </w:r>
-      <w:r>
-        <w:t xml:space="preserve"> aspects which are shared among the two tiers. </w:t>
-      </w:r>
-    </w:p>
-    <w:p>
-      <w:r>
-        <w:t xml:space="preserve">Applications created with the </w:t>
-      </w:r>
-      <w:r>
-        <w:rPr>
-          <w:rStyle w:val="Emphasis"/>
-        </w:rPr>
-        <w:t>N-Tier Entity Framework</w:t>
-      </w:r>
-      <w:r>
-        <w:t xml:space="preserve"> reflect these three aspects with distinct client, server, and common </w:t>
-      </w:r>
-      <w:r>
-        <w:t xml:space="preserve">components. </w:t>
-      </w:r>
-      <w:r>
-        <w:t xml:space="preserve">The common modules contain the </w:t>
-      </w:r>
-      <w:r>
-        <w:rPr>
-          <w:rStyle w:val="Pattern"/>
-        </w:rPr>
-        <w:t>entities</w:t>
-      </w:r>
-      <w:r>
-        <w:rPr>
-          <w:rStyle w:val="Pattern"/>
-        </w:rPr>
-        <w:t>,</w:t>
-      </w:r>
-      <w:r>
-        <w:t xml:space="preserve"> </w:t>
-      </w:r>
-      <w:r>
-        <w:rPr>
-          <w:rStyle w:val="Pattern"/>
-        </w:rPr>
-        <w:t>value objects</w:t>
-      </w:r>
-      <w:r>
-        <w:rPr>
-          <w:rStyle w:val="Pattern"/>
-        </w:rPr>
-        <w:t>,</w:t>
-      </w:r>
-      <w:r>
-        <w:t xml:space="preserve"> and </w:t>
-      </w:r>
-      <w:r>
-        <w:rPr>
-          <w:rStyle w:val="Pattern"/>
-        </w:rPr>
-        <w:t>services</w:t>
-      </w:r>
-      <w:r>
-        <w:t xml:space="preserve"> used on both sides, client and server. </w:t>
-      </w:r>
-      <w:r>
-        <w:t xml:space="preserve">Client and server components contain mainly </w:t>
-      </w:r>
-      <w:r>
-        <w:rPr>
-          <w:rStyle w:val="Pattern"/>
-        </w:rPr>
-        <w:t>services</w:t>
-      </w:r>
-      <w:r>
-        <w:t xml:space="preserve"> </w:t>
-      </w:r>
-      <w:r>
-        <w:t xml:space="preserve">and </w:t>
-      </w:r>
-      <w:r>
-        <w:rPr>
-          <w:rStyle w:val="Pattern"/>
-        </w:rPr>
-        <w:t>repositories</w:t>
-      </w:r>
-      <w:r>
-        <w:t xml:space="preserve"> </w:t>
-      </w:r>
-      <w:r>
-        <w:t xml:space="preserve">which are of specific use at their </w:t>
-      </w:r>
-      <w:r>
-        <w:t xml:space="preserve">side. </w:t>
-      </w:r>
-    </w:p>
-    <w:p>
-      <w:r>
-        <w:t xml:space="preserve">The split of domain logic into client, server, and common does not only make sense when these parts are also actually deployed on different physical tier. It is also an important design decision to account for, that a software </w:t>
-      </w:r>
-      <w:r>
-        <w:t xml:space="preserve">solution </w:t>
-      </w:r>
-      <w:r>
-        <w:t xml:space="preserve">should be prepared to be </w:t>
-      </w:r>
-      <w:r>
-        <w:t xml:space="preserve">potentially </w:t>
-      </w:r>
-      <w:r>
-        <w:t xml:space="preserve">distributed at some later stage. </w:t>
-      </w:r>
-    </w:p>
-    <w:p>
-      <w:pPr>
-        <w:pStyle w:val="Heading3"/>
-      </w:pPr>
-      <w:bookmarkStart w:id="17" w:name="_Toc374695391"/>
-      <w:r>
-        <w:t>Entity vs. pure DTO</w:t>
-      </w:r>
-      <w:bookmarkEnd w:id="17"/>
     </w:p>
     <w:p>
       <w:r>
@@ -10206,11 +10204,11 @@
       <w:pPr>
         <w:pStyle w:val="Heading3"/>
       </w:pPr>
-      <w:bookmarkStart w:id="18" w:name="_Toc374695392"/>
+      <w:bookmarkStart w:id="17" w:name="_Toc374695392"/>
       <w:r>
         <w:t>Remote Façade</w:t>
       </w:r>
-      <w:bookmarkEnd w:id="18"/>
+      <w:bookmarkEnd w:id="17"/>
     </w:p>
     <w:p>
       <w:r>
@@ -10368,11 +10366,11 @@
       <w:pPr>
         <w:pStyle w:val="Heading2"/>
       </w:pPr>
-      <w:bookmarkStart w:id="19" w:name="_Toc374695393"/>
+      <w:bookmarkStart w:id="18" w:name="_Toc374695393"/>
       <w:r>
         <w:t>Design Principles</w:t>
       </w:r>
-      <w:bookmarkEnd w:id="19"/>
+      <w:bookmarkEnd w:id="18"/>
     </w:p>
     <w:p>
       <w:r>
@@ -10442,7 +10440,7 @@
           <w:lang w:val="en"/>
         </w:rPr>
       </w:pPr>
-      <w:bookmarkStart w:id="20" w:name="_Toc374695394"/>
+      <w:bookmarkStart w:id="19" w:name="_Toc374695394"/>
       <w:r>
         <w:rPr>
           <w:lang w:val="en"/>
@@ -10467,7 +10465,7 @@
         </w:rPr>
         <w:t>rinciple (SRP)</w:t>
       </w:r>
-      <w:bookmarkEnd w:id="20"/>
+      <w:bookmarkEnd w:id="19"/>
     </w:p>
     <w:p>
       <w:pPr>
@@ -10614,14 +10612,14 @@
       <w:pPr>
         <w:pStyle w:val="Heading3"/>
       </w:pPr>
-      <w:bookmarkStart w:id="21" w:name="_Toc374695395"/>
+      <w:bookmarkStart w:id="20" w:name="_Toc374695395"/>
       <w:r>
         <w:t>Open Close Principle</w:t>
       </w:r>
       <w:r>
         <w:t xml:space="preserve"> (OCP)</w:t>
       </w:r>
-      <w:bookmarkEnd w:id="21"/>
+      <w:bookmarkEnd w:id="20"/>
     </w:p>
     <w:p>
       <w:pPr>
@@ -10706,7 +10704,7 @@
           <w:lang w:val="en"/>
         </w:rPr>
       </w:pPr>
-      <w:bookmarkStart w:id="22" w:name="_Toc374695396"/>
+      <w:bookmarkStart w:id="21" w:name="_Toc374695396"/>
       <w:r>
         <w:rPr>
           <w:lang w:val="en"/>
@@ -10737,7 +10735,7 @@
         </w:rPr>
         <w:t>rinciple (LSP)</w:t>
       </w:r>
-      <w:bookmarkEnd w:id="22"/>
+      <w:bookmarkEnd w:id="21"/>
     </w:p>
     <w:p>
       <w:pPr>
@@ -10898,7 +10896,7 @@
       <w:pPr>
         <w:pStyle w:val="Heading3"/>
       </w:pPr>
-      <w:bookmarkStart w:id="23" w:name="_Toc374695397"/>
+      <w:bookmarkStart w:id="22" w:name="_Toc374695397"/>
       <w:r>
         <w:rPr>
           <w:lang w:val="en"/>
@@ -10929,7 +10927,7 @@
         </w:rPr>
         <w:t>rinciple (ISP)</w:t>
       </w:r>
-      <w:bookmarkEnd w:id="23"/>
+      <w:bookmarkEnd w:id="22"/>
     </w:p>
     <w:p>
       <w:pPr>
@@ -11080,7 +11078,7 @@
           <w:lang w:val="en"/>
         </w:rPr>
       </w:pPr>
-      <w:bookmarkStart w:id="24" w:name="_Toc374695398"/>
+      <w:bookmarkStart w:id="23" w:name="_Toc374695398"/>
       <w:r>
         <w:rPr>
           <w:lang w:val="en"/>
@@ -11111,7 +11109,7 @@
         </w:rPr>
         <w:t>rinciple (DIP)</w:t>
       </w:r>
-      <w:bookmarkEnd w:id="24"/>
+      <w:bookmarkEnd w:id="23"/>
     </w:p>
     <w:p>
       <w:pPr>
@@ -11338,11 +11336,11 @@
       <w:pPr>
         <w:pStyle w:val="Heading3"/>
       </w:pPr>
-      <w:bookmarkStart w:id="25" w:name="_Toc374695399"/>
+      <w:bookmarkStart w:id="24" w:name="_Toc374695399"/>
       <w:r>
         <w:t>Don’t repeat yourself (DRY)</w:t>
       </w:r>
-      <w:bookmarkEnd w:id="25"/>
+      <w:bookmarkEnd w:id="24"/>
     </w:p>
     <w:p>
       <w:pPr>
@@ -11512,7 +11510,7 @@
           <w:lang w:val="en"/>
         </w:rPr>
       </w:pPr>
-      <w:bookmarkStart w:id="26" w:name="_Toc374695400"/>
+      <w:bookmarkStart w:id="25" w:name="_Toc374695400"/>
       <w:r>
         <w:rPr>
           <w:lang w:val="en"/>
@@ -11531,7 +11529,7 @@
         </w:rPr>
         <w:t>NI)</w:t>
       </w:r>
-      <w:bookmarkEnd w:id="26"/>
+      <w:bookmarkEnd w:id="25"/>
     </w:p>
     <w:p>
       <w:pPr>
@@ -11669,27 +11667,166 @@
       <w:pPr>
         <w:pStyle w:val="Heading2"/>
       </w:pPr>
-      <w:bookmarkStart w:id="27" w:name="_Toc374695401"/>
+      <w:bookmarkStart w:id="26" w:name="_Toc374695401"/>
       <w:r>
         <w:t>Design Patterns</w:t>
       </w:r>
+      <w:bookmarkEnd w:id="26"/>
+    </w:p>
+    <w:p>
+      <w:r>
+        <w:t xml:space="preserve">Patterns are solution to common problems in software development. Many patterns exist and the more you have in your toolbox the better. However, it is important to keep in mind that patterns should not fulfill a self-purpose </w:t>
+      </w:r>
+      <w:r>
+        <w:t xml:space="preserve">but help you in solving your problems which in the end are the functional and non-functional requirements of your system. </w:t>
+      </w:r>
+    </w:p>
+    <w:p>
+      <w:pPr>
+        <w:pStyle w:val="Heading3"/>
+      </w:pPr>
+      <w:bookmarkStart w:id="27" w:name="_Toc374695402"/>
+      <w:r>
+        <w:t>Unit of Work</w:t>
+      </w:r>
       <w:bookmarkEnd w:id="27"/>
     </w:p>
     <w:p>
       <w:r>
-        <w:t xml:space="preserve">Patterns are solution to common problems in software development. Many patterns exist and the more you have in your toolbox the better. However, it is important to keep in mind that patterns should not fulfill a self-purpose </w:t>
-      </w:r>
-      <w:r>
-        <w:t xml:space="preserve">but help you in solving your problems which in the end are the functional and non-functional requirements of your system. </w:t>
+        <w:t xml:space="preserve">The </w:t>
+      </w:r>
+      <w:r>
+        <w:rPr>
+          <w:rStyle w:val="Pattern"/>
+        </w:rPr>
+        <w:t>u</w:t>
+      </w:r>
+      <w:r>
+        <w:rPr>
+          <w:rStyle w:val="Pattern"/>
+        </w:rPr>
+        <w:t xml:space="preserve">nit </w:t>
+      </w:r>
+      <w:r>
+        <w:rPr>
+          <w:rStyle w:val="Pattern"/>
+        </w:rPr>
+        <w:t>of w</w:t>
+      </w:r>
+      <w:r>
+        <w:rPr>
+          <w:rStyle w:val="Pattern"/>
+        </w:rPr>
+        <w:t>ork</w:t>
+      </w:r>
+      <w:r>
+        <w:t xml:space="preserve"> pattern allows the execution of multiple tasks at a given time within one transaction, either succeeding or failing as a whole, comparable to database transactions. </w:t>
+      </w:r>
+    </w:p>
+    <w:p>
+      <w:r>
+        <w:t xml:space="preserve">The </w:t>
+      </w:r>
+      <w:r>
+        <w:rPr>
+          <w:rStyle w:val="Emphasis"/>
+        </w:rPr>
+        <w:t>N-Tier Entity Framework</w:t>
+      </w:r>
+      <w:r>
+        <w:t xml:space="preserve"> applies this pattern for saving changes of the data model. A client application uses a data context object</w:t>
+      </w:r>
+      <w:r>
+        <w:t xml:space="preserve"> (</w:t>
+      </w:r>
+      <w:r>
+        <w:rPr>
+          <w:rStyle w:val="Pattern"/>
+        </w:rPr>
+        <w:t>repository</w:t>
+      </w:r>
+      <w:r>
+        <w:t>)</w:t>
+      </w:r>
+      <w:r>
+        <w:t xml:space="preserve"> to retrieve, modify, add</w:t>
+      </w:r>
+      <w:r>
+        <w:t>,</w:t>
+      </w:r>
+      <w:r>
+        <w:t xml:space="preserve"> and delete entities of a specific model. At any given point the client may decide to save all pending changes invoking the </w:t>
+      </w:r>
+      <w:r>
+        <w:t>“</w:t>
+      </w:r>
+      <w:r>
+        <w:t>SaveChanges</w:t>
+      </w:r>
+      <w:r>
+        <w:t>”</w:t>
+      </w:r>
+      <w:r>
+        <w:t xml:space="preserve"> method of the data context. All pending changes are committed to the server and applied to the data source. Should any </w:t>
+      </w:r>
+      <w:r>
+        <w:t>of the operations involved fail</w:t>
+      </w:r>
+      <w:r>
+        <w:t>, the operation fails as a whole, letting the client reso</w:t>
+      </w:r>
+      <w:r>
+        <w:t xml:space="preserve">lve the issue and retry again. </w:t>
+      </w:r>
+      <w:r>
+        <w:br/>
+      </w:r>
+      <w:r>
+        <w:t>If required, the framework supports the use of common .NET transaction scopes on client side. On server side the framework ensures the existence of a transaction for saving changes. Extension points in the server component allow the implementation of customized transaction management</w:t>
+      </w:r>
+      <w:r>
+        <w:t xml:space="preserve"> on server side as well</w:t>
+      </w:r>
+      <w:r>
+        <w:t xml:space="preserve">. </w:t>
+      </w:r>
+    </w:p>
+    <w:p>
+      <w:r>
+        <w:t xml:space="preserve">The </w:t>
+      </w:r>
+      <w:r>
+        <w:rPr>
+          <w:rStyle w:val="Pattern"/>
+        </w:rPr>
+        <w:t>unit of work</w:t>
+      </w:r>
+      <w:r>
+        <w:t xml:space="preserve"> </w:t>
+      </w:r>
+      <w:r>
+        <w:t xml:space="preserve">pattern also finds its use in other aspects like transactional editing of entities. Entities expose </w:t>
+      </w:r>
+      <w:r>
+        <w:t xml:space="preserve">methods to begin, cancel, and commit editing allowing changes to be </w:t>
+      </w:r>
+      <w:r>
+        <w:t>either accepted or rejected</w:t>
+      </w:r>
+      <w:r>
+        <w:t xml:space="preserve"> in a transactional fa</w:t>
+      </w:r>
+      <w:r>
+        <w:t xml:space="preserve">shion. </w:t>
       </w:r>
     </w:p>
     <w:p>
       <w:pPr>
         <w:pStyle w:val="Heading3"/>
       </w:pPr>
-      <w:bookmarkStart w:id="28" w:name="_Toc374695402"/>
-      <w:r>
-        <w:t>Unit of Work</w:t>
+      <w:bookmarkStart w:id="28" w:name="_Toc374695403"/>
+      <w:r>
+        <w:t>Repository</w:t>
       </w:r>
       <w:bookmarkEnd w:id="28"/>
     </w:p>
@@ -11701,291 +11838,262 @@
         <w:rPr>
           <w:rStyle w:val="Pattern"/>
         </w:rPr>
-        <w:t>u</w:t>
+        <w:t>repository</w:t>
+      </w:r>
+      <w:r>
+        <w:t xml:space="preserve"> pattern is implemented on both, client and server. It represents the single point of ent</w:t>
+      </w:r>
+      <w:r>
+        <w:t>ry</w:t>
+      </w:r>
+      <w:r>
+        <w:t xml:space="preserve"> for its consumers to access a</w:t>
+      </w:r>
+      <w:r>
+        <w:t xml:space="preserve">nd query the model. </w:t>
+      </w:r>
+      <w:r>
+        <w:t xml:space="preserve">Furthermore, the </w:t>
       </w:r>
       <w:r>
         <w:rPr>
           <w:rStyle w:val="Pattern"/>
         </w:rPr>
-        <w:t xml:space="preserve">nit </w:t>
+        <w:t>repository</w:t>
+      </w:r>
+      <w:r>
+        <w:t xml:space="preserve"> is responsible to track changes applied to the model and commit them as a </w:t>
       </w:r>
       <w:r>
         <w:rPr>
           <w:rStyle w:val="Pattern"/>
         </w:rPr>
-        <w:t>of w</w:t>
-      </w:r>
-      <w:r>
-        <w:rPr>
-          <w:rStyle w:val="Pattern"/>
-        </w:rPr>
-        <w:t>ork</w:t>
-      </w:r>
-      <w:r>
-        <w:t xml:space="preserve"> pattern allows the execution of multiple tasks at a given time within one transaction, either succeeding or failing as a whole, comparable to database transactions. </w:t>
-      </w:r>
-    </w:p>
-    <w:p>
-      <w:r>
-        <w:t xml:space="preserve">The </w:t>
-      </w:r>
-      <w:r>
-        <w:rPr>
-          <w:rStyle w:val="Emphasis"/>
-        </w:rPr>
-        <w:t>N-Tier Entity Framework</w:t>
-      </w:r>
-      <w:r>
-        <w:t xml:space="preserve"> applies this pattern for saving changes of the data model. A client application uses a data context object</w:t>
-      </w:r>
-      <w:r>
-        <w:t xml:space="preserve"> (</w:t>
-      </w:r>
-      <w:r>
-        <w:rPr>
-          <w:rStyle w:val="Pattern"/>
-        </w:rPr>
-        <w:t>repository</w:t>
-      </w:r>
-      <w:r>
-        <w:t>)</w:t>
-      </w:r>
-      <w:r>
-        <w:t xml:space="preserve"> to retrieve, modify, add</w:t>
+        <w:t>unit of work</w:t>
+      </w:r>
+      <w:r>
+        <w:t xml:space="preserve">. </w:t>
+      </w:r>
+    </w:p>
+    <w:p>
+      <w:r>
+        <w:t>The server side repository</w:t>
+      </w:r>
+      <w:r>
+        <w:t xml:space="preserve"> represents an additional abstraction layer on top of the data mapper</w:t>
+      </w:r>
+      <w:r>
+        <w:t>.</w:t>
+      </w:r>
+      <w:r>
+        <w:t xml:space="preserve"> It supports the objective of achieving a clear separation and one-way dependency between the domain and data mapping/data access layer.</w:t>
+      </w:r>
+      <w:r>
+        <w:t xml:space="preserve"> This is especially useful for testing purpose, allowing the real repository implementation to be replaced with a corresponding </w:t>
+      </w:r>
+      <w:r>
+        <w:t>mock-up returning hard coded in-</w:t>
+      </w:r>
+      <w:r>
+        <w:t xml:space="preserve">memory collections. </w:t>
+      </w:r>
+    </w:p>
+    <w:p>
+      <w:r>
+        <w:t>A</w:t>
+      </w:r>
+      <w:r>
+        <w:t xml:space="preserve">t client side the repository </w:t>
+      </w:r>
+      <w:r>
+        <w:t xml:space="preserve">encapsulates the (web) service access logic </w:t>
+      </w:r>
+      <w:r>
+        <w:t>for any interaction with the server.</w:t>
+      </w:r>
+      <w:r>
+        <w:t xml:space="preserve"> </w:t>
+      </w:r>
+      <w:r>
+        <w:t xml:space="preserve">Furthermore it </w:t>
+      </w:r>
+      <w:r>
+        <w:t xml:space="preserve">acts as </w:t>
+      </w:r>
+      <w:r>
+        <w:t>local</w:t>
+      </w:r>
+      <w:r>
+        <w:t xml:space="preserve"> data cache</w:t>
       </w:r>
       <w:r>
         <w:t>,</w:t>
       </w:r>
       <w:r>
-        <w:t xml:space="preserve"> and delete entities of a specific model. At any given point the client may decide to save all pending changes invoking the </w:t>
-      </w:r>
-      <w:r>
-        <w:t>“</w:t>
-      </w:r>
-      <w:r>
-        <w:t>SaveChanges</w:t>
-      </w:r>
-      <w:r>
-        <w:t>”</w:t>
-      </w:r>
-      <w:r>
-        <w:t xml:space="preserve"> method of the data context. All pending changes are committed to the server and applied to the data source. Should any </w:t>
-      </w:r>
-      <w:r>
-        <w:t>of the operations involved fail</w:t>
-      </w:r>
-      <w:r>
-        <w:t>, the operation fails as a whole, letting the client reso</w:t>
-      </w:r>
-      <w:r>
-        <w:t xml:space="preserve">lve the issue and retry again. </w:t>
-      </w:r>
-      <w:r>
-        <w:br/>
-      </w:r>
-      <w:r>
-        <w:t>If required, the framework supports the use of common .NET transaction scopes on client side. On server side the framework ensures the existence of a transaction for saving changes. Extension points in the server component allow the implementation of customized transaction management</w:t>
-      </w:r>
-      <w:r>
-        <w:t xml:space="preserve"> on server side as well</w:t>
-      </w:r>
-      <w:r>
-        <w:t xml:space="preserve">. </w:t>
-      </w:r>
-    </w:p>
-    <w:p>
-      <w:r>
-        <w:t xml:space="preserve">The </w:t>
-      </w:r>
-      <w:r>
-        <w:rPr>
-          <w:rStyle w:val="Pattern"/>
-        </w:rPr>
-        <w:t>unit of work</w:t>
-      </w:r>
-      <w:r>
-        <w:t xml:space="preserve"> </w:t>
-      </w:r>
-      <w:r>
-        <w:t xml:space="preserve">pattern also finds its use in other aspects like transactional editing of entities. Entities expose </w:t>
-      </w:r>
-      <w:r>
-        <w:t xml:space="preserve">methods to begin, cancel, and commit editing allowing changes to be </w:t>
-      </w:r>
-      <w:r>
-        <w:t>either accepted or rejected</w:t>
-      </w:r>
-      <w:r>
-        <w:t xml:space="preserve"> in a transactional fa</w:t>
-      </w:r>
-      <w:r>
-        <w:t xml:space="preserve">shion. </w:t>
+        <w:t xml:space="preserve"> keeping loaded data in memory and exposing it without needing a re-query to the server. </w:t>
       </w:r>
     </w:p>
     <w:p>
       <w:pPr>
         <w:pStyle w:val="Heading3"/>
       </w:pPr>
-      <w:bookmarkStart w:id="29" w:name="_Toc374695403"/>
-      <w:r>
-        <w:t>Repository</w:t>
-      </w:r>
-      <w:bookmarkEnd w:id="29"/>
-    </w:p>
-    <w:p>
-      <w:r>
-        <w:t xml:space="preserve">The </w:t>
-      </w:r>
-      <w:r>
-        <w:rPr>
-          <w:rStyle w:val="Pattern"/>
-        </w:rPr>
-        <w:t>repository</w:t>
-      </w:r>
-      <w:r>
-        <w:t xml:space="preserve"> pattern is implemented on both, client and server. It represents the single point of ent</w:t>
-      </w:r>
-      <w:r>
-        <w:t>ry</w:t>
-      </w:r>
-      <w:r>
-        <w:t xml:space="preserve"> for its consumers to access a</w:t>
-      </w:r>
-      <w:r>
-        <w:t xml:space="preserve">nd query the model. </w:t>
-      </w:r>
-      <w:r>
-        <w:t xml:space="preserve">Furthermore, the </w:t>
-      </w:r>
-      <w:r>
-        <w:rPr>
-          <w:rStyle w:val="Pattern"/>
-        </w:rPr>
-        <w:t>repository</w:t>
-      </w:r>
-      <w:r>
-        <w:t xml:space="preserve"> is responsible to track changes applied to the model and commit them as a </w:t>
-      </w:r>
-      <w:r>
-        <w:rPr>
-          <w:rStyle w:val="Pattern"/>
-        </w:rPr>
-        <w:t>unit of work</w:t>
-      </w:r>
-      <w:r>
-        <w:t xml:space="preserve">. </w:t>
-      </w:r>
-    </w:p>
-    <w:p>
-      <w:r>
-        <w:t>The server side repository</w:t>
-      </w:r>
-      <w:r>
-        <w:t xml:space="preserve"> represents an additional abstraction layer on top of the data mapper</w:t>
-      </w:r>
-      <w:r>
-        <w:t>.</w:t>
-      </w:r>
-      <w:r>
-        <w:t xml:space="preserve"> It supports the objective of achieving a clear separation and one-way dependency between the domain and data mapping/data access layer.</w:t>
-      </w:r>
-      <w:r>
-        <w:t xml:space="preserve"> This is especially useful for testing purpose, allowing the real repository implementation to be replaced with a corresponding </w:t>
-      </w:r>
-      <w:r>
-        <w:t>mock-up returning hard coded in-</w:t>
-      </w:r>
-      <w:r>
-        <w:t xml:space="preserve">memory collections. </w:t>
-      </w:r>
-    </w:p>
-    <w:p>
-      <w:r>
-        <w:t>A</w:t>
-      </w:r>
-      <w:r>
-        <w:t xml:space="preserve">t client side the repository </w:t>
-      </w:r>
-      <w:r>
-        <w:t xml:space="preserve">encapsulates the (web) service access logic </w:t>
-      </w:r>
-      <w:r>
-        <w:t>for any interaction with the server.</w:t>
-      </w:r>
-      <w:r>
-        <w:t xml:space="preserve"> </w:t>
-      </w:r>
-      <w:r>
-        <w:t xml:space="preserve">Furthermore it </w:t>
-      </w:r>
-      <w:r>
-        <w:t xml:space="preserve">acts as </w:t>
-      </w:r>
-      <w:r>
-        <w:t>local</w:t>
-      </w:r>
-      <w:r>
-        <w:t xml:space="preserve"> data cache</w:t>
-      </w:r>
-      <w:r>
-        <w:t>,</w:t>
-      </w:r>
-      <w:r>
-        <w:t xml:space="preserve"> keeping loaded data in memory and exposing it without needing a re-query to the server. </w:t>
-      </w:r>
-    </w:p>
-    <w:p>
-      <w:pPr>
-        <w:pStyle w:val="Heading3"/>
-      </w:pPr>
-      <w:bookmarkStart w:id="30" w:name="_Toc374695404"/>
+      <w:bookmarkStart w:id="29" w:name="_Toc374695404"/>
       <w:r>
         <w:lastRenderedPageBreak/>
         <w:t>Directed References</w:t>
       </w:r>
+      <w:bookmarkEnd w:id="29"/>
+    </w:p>
+    <w:p>
+      <w:r>
+        <w:t>References between entities are not only a fundamental concept in OO but also facilitate much of the expressiveness of a domain model.</w:t>
+      </w:r>
+      <w:r>
+        <w:t xml:space="preserve"> Including every possible reference, however, pollutes the model and </w:t>
+      </w:r>
+      <w:r>
+        <w:t xml:space="preserve">decreases its expressiveness. </w:t>
+      </w:r>
+    </w:p>
+    <w:p>
+      <w:r>
+        <w:t xml:space="preserve">References should only be established where they make sense from the use cases perspective. </w:t>
+      </w:r>
+      <w:r>
+        <w:t xml:space="preserve">Often they are only used in one direction. For instance it might be required for an order entity to hold a list of references to the respective order items while </w:t>
+      </w:r>
+      <w:r>
+        <w:t xml:space="preserve">at the same time </w:t>
+      </w:r>
+      <w:r>
+        <w:t xml:space="preserve">it is not interesting to be able to navigate from any given order item to its order entity. </w:t>
+      </w:r>
+      <w:r>
+        <w:t xml:space="preserve">Here a directed reference should be established in the </w:t>
+      </w:r>
+      <w:r>
+        <w:t>entity</w:t>
+      </w:r>
+      <w:r>
+        <w:t xml:space="preserve"> model to only allow navigation from </w:t>
+      </w:r>
+      <w:r>
+        <w:t>“</w:t>
+      </w:r>
+      <w:r>
+        <w:t>order</w:t>
+      </w:r>
+      <w:r>
+        <w:t>” to “order items”</w:t>
+      </w:r>
+      <w:r>
+        <w:t xml:space="preserve">. </w:t>
+      </w:r>
+    </w:p>
+    <w:p>
+      <w:r>
+        <w:t>The</w:t>
+      </w:r>
+      <w:r>
+        <w:rPr>
+          <w:rStyle w:val="Emphasis"/>
+        </w:rPr>
+        <w:t xml:space="preserve"> </w:t>
+      </w:r>
+      <w:r>
+        <w:rPr>
+          <w:rStyle w:val="Emphasis"/>
+        </w:rPr>
+        <w:t>Entity Framework</w:t>
+      </w:r>
+      <w:r>
+        <w:t xml:space="preserve"> and the </w:t>
+      </w:r>
+      <w:r>
+        <w:rPr>
+          <w:rStyle w:val="Emphasis"/>
+        </w:rPr>
+        <w:t>N-Tier Entity Framework</w:t>
+      </w:r>
+      <w:r>
+        <w:rPr>
+          <w:rStyle w:val="Emphasis"/>
+        </w:rPr>
+        <w:t>,</w:t>
+      </w:r>
+      <w:r>
+        <w:t xml:space="preserve"> both support undirected as well as directed references </w:t>
+      </w:r>
+      <w:r>
+        <w:t xml:space="preserve">between entities </w:t>
+      </w:r>
+      <w:r>
+        <w:t>in the data model.</w:t>
+      </w:r>
+    </w:p>
+    <w:p>
+      <w:pPr>
+        <w:pStyle w:val="Heading3"/>
+      </w:pPr>
+      <w:bookmarkStart w:id="30" w:name="_Toc374695405"/>
+      <w:r>
+        <w:t xml:space="preserve">Aggregate and </w:t>
+      </w:r>
+      <w:r>
+        <w:t>Aggregate</w:t>
+      </w:r>
+      <w:r>
+        <w:t xml:space="preserve"> Root</w:t>
+      </w:r>
       <w:bookmarkEnd w:id="30"/>
     </w:p>
     <w:p>
       <w:r>
-        <w:t>References between entities are not only a fundamental concept in OO but also facilitate much of the expressiveness of a domain model.</w:t>
-      </w:r>
-      <w:r>
-        <w:t xml:space="preserve"> Including every possible reference, however, pollutes the model and </w:t>
-      </w:r>
-      <w:r>
-        <w:t xml:space="preserve">decreases its expressiveness. </w:t>
-      </w:r>
-    </w:p>
-    <w:p>
-      <w:r>
-        <w:t xml:space="preserve">References should only be established where they make sense from the use cases perspective. </w:t>
-      </w:r>
-      <w:r>
-        <w:t xml:space="preserve">Often they are only used in one direction. For instance it might be required for an order entity to hold a list of references to the respective order items while </w:t>
-      </w:r>
-      <w:r>
-        <w:t xml:space="preserve">at the same time </w:t>
-      </w:r>
-      <w:r>
-        <w:t xml:space="preserve">it is not interesting to be able to navigate from any given order item to its order entity. </w:t>
-      </w:r>
-      <w:r>
-        <w:t xml:space="preserve">Here a directed reference should be established in the </w:t>
-      </w:r>
-      <w:r>
-        <w:t>entity</w:t>
-      </w:r>
-      <w:r>
-        <w:t xml:space="preserve"> model to only allow navigation from </w:t>
-      </w:r>
-      <w:r>
-        <w:t>“</w:t>
-      </w:r>
-      <w:r>
-        <w:t>order</w:t>
-      </w:r>
-      <w:r>
-        <w:t>” to “order items”</w:t>
+        <w:t>While some objects within a domain model may exist on their own, like products and customers</w:t>
+      </w:r>
+      <w:r>
+        <w:t>,</w:t>
+      </w:r>
+      <w:r>
+        <w:t xml:space="preserve"> </w:t>
+      </w:r>
+      <w:r>
+        <w:t>there are others</w:t>
+      </w:r>
+      <w:r>
+        <w:t xml:space="preserve"> which are absolutely meaningless without being part of </w:t>
+      </w:r>
+      <w:r>
+        <w:t>another</w:t>
+      </w:r>
+      <w:r>
+        <w:t xml:space="preserve"> object, like order items belonging to an order. </w:t>
+      </w:r>
+      <w:r>
+        <w:t>Such logical groups of entities and value objects</w:t>
+      </w:r>
+      <w:r>
+        <w:t>,</w:t>
+      </w:r>
+      <w:r>
+        <w:t xml:space="preserve"> inseparably belonging together</w:t>
+      </w:r>
+      <w:r>
+        <w:t>,</w:t>
+      </w:r>
+      <w:r>
+        <w:t xml:space="preserve"> are called </w:t>
+      </w:r>
+      <w:r>
+        <w:rPr>
+          <w:rStyle w:val="Pattern"/>
+        </w:rPr>
+        <w:t>aggregate</w:t>
+      </w:r>
+      <w:r>
+        <w:rPr>
+          <w:rStyle w:val="Pattern"/>
+        </w:rPr>
+        <w:t>s</w:t>
       </w:r>
       <w:r>
         <w:t xml:space="preserve">. </w:t>
@@ -11993,22 +12101,78 @@
     </w:p>
     <w:p>
       <w:r>
-        <w:t>The</w:t>
+        <w:t xml:space="preserve">An aggregate has a logical boundary where only one of the objects contained is directly accessible from outside of the aggregate. This globally accessible object is called </w:t>
+      </w:r>
+      <w:r>
+        <w:rPr>
+          <w:rStyle w:val="Pattern"/>
+        </w:rPr>
+        <w:t>aggregate root</w:t>
+      </w:r>
+      <w:r>
+        <w:t xml:space="preserve">. All other objects within the aggregate may not </w:t>
+      </w:r>
+      <w:r>
+        <w:t xml:space="preserve">be </w:t>
+      </w:r>
+      <w:r>
+        <w:t xml:space="preserve">accessed </w:t>
+      </w:r>
+      <w:r>
+        <w:t xml:space="preserve">or referenced </w:t>
+      </w:r>
+      <w:r>
+        <w:t xml:space="preserve">directly. Access only works by navigating </w:t>
+      </w:r>
+      <w:r>
+        <w:t xml:space="preserve">to </w:t>
+      </w:r>
+      <w:r>
+        <w:t xml:space="preserve">them starting at the aggregate root. </w:t>
+      </w:r>
+    </w:p>
+    <w:p>
+      <w:r>
+        <w:t xml:space="preserve">While the </w:t>
       </w:r>
       <w:r>
         <w:rPr>
           <w:rStyle w:val="Emphasis"/>
         </w:rPr>
-        <w:t xml:space="preserve"> </w:t>
+        <w:t>Entity Framework</w:t>
+      </w:r>
+      <w:r>
+        <w:t xml:space="preserve"> does not support the concept of aggregates, the </w:t>
       </w:r>
       <w:r>
         <w:rPr>
           <w:rStyle w:val="Emphasis"/>
         </w:rPr>
-        <w:t>Entity Framework</w:t>
-      </w:r>
-      <w:r>
-        <w:t xml:space="preserve"> and the </w:t>
+        <w:t>N-Tier Entity Framework</w:t>
+      </w:r>
+      <w:r>
+        <w:t xml:space="preserve"> extends EF’s entity model (edmx) allowing </w:t>
+      </w:r>
+      <w:r>
+        <w:t>for denoting</w:t>
+      </w:r>
+      <w:r>
+        <w:t xml:space="preserve"> entities to be aggregate roots and non-roots. </w:t>
+      </w:r>
+    </w:p>
+    <w:p>
+      <w:pPr>
+        <w:pStyle w:val="Heading2"/>
+      </w:pPr>
+      <w:bookmarkStart w:id="31" w:name="_Toc374695406"/>
+      <w:r>
+        <w:t>Design Decisions</w:t>
+      </w:r>
+      <w:bookmarkEnd w:id="31"/>
+    </w:p>
+    <w:p>
+      <w:r>
+        <w:t xml:space="preserve">In this section you find a description of the most common design decisions to be taken by the software architect, whether or not using the </w:t>
       </w:r>
       <w:r>
         <w:rPr>
@@ -12017,291 +12181,125 @@
         <w:t>N-Tier Entity Framework</w:t>
       </w:r>
       <w:r>
-        <w:rPr>
-          <w:rStyle w:val="Emphasis"/>
-        </w:rPr>
-        <w:t>,</w:t>
-      </w:r>
-      <w:r>
-        <w:t xml:space="preserve"> both support undirected as well as directed references </w:t>
-      </w:r>
-      <w:r>
-        <w:t xml:space="preserve">between entities </w:t>
-      </w:r>
-      <w:r>
-        <w:t>in the data model.</w:t>
+        <w:t xml:space="preserve">. </w:t>
       </w:r>
     </w:p>
     <w:p>
       <w:pPr>
         <w:pStyle w:val="Heading3"/>
       </w:pPr>
-      <w:bookmarkStart w:id="31" w:name="_Toc374695405"/>
-      <w:r>
-        <w:t xml:space="preserve">Aggregate and </w:t>
-      </w:r>
-      <w:r>
-        <w:t>Aggregate</w:t>
-      </w:r>
-      <w:r>
-        <w:t xml:space="preserve"> Root</w:t>
-      </w:r>
-      <w:bookmarkEnd w:id="31"/>
-    </w:p>
-    <w:p>
-      <w:r>
-        <w:t>While some objects within a domain model may exist on their own, like products and customers</w:t>
-      </w:r>
-      <w:r>
-        <w:t>,</w:t>
-      </w:r>
-      <w:r>
-        <w:t xml:space="preserve"> </w:t>
-      </w:r>
-      <w:r>
-        <w:t>there are others</w:t>
-      </w:r>
-      <w:r>
-        <w:t xml:space="preserve"> which are absolutely meaningless without being part of </w:t>
-      </w:r>
-      <w:r>
-        <w:t>another</w:t>
-      </w:r>
-      <w:r>
-        <w:t xml:space="preserve"> object, like order items belonging to an order. </w:t>
-      </w:r>
-      <w:r>
-        <w:t>Such logical groups of entities and value objects</w:t>
-      </w:r>
-      <w:r>
-        <w:t>,</w:t>
-      </w:r>
-      <w:r>
-        <w:t xml:space="preserve"> inseparably belonging together</w:t>
-      </w:r>
-      <w:r>
-        <w:t>,</w:t>
-      </w:r>
-      <w:r>
-        <w:t xml:space="preserve"> are called </w:t>
-      </w:r>
-      <w:r>
-        <w:rPr>
-          <w:rStyle w:val="Pattern"/>
-        </w:rPr>
-        <w:t>aggregate</w:t>
-      </w:r>
-      <w:r>
-        <w:rPr>
-          <w:rStyle w:val="Pattern"/>
-        </w:rPr>
+      <w:bookmarkStart w:id="32" w:name="_Toc374695407"/>
+      <w:r>
+        <w:t xml:space="preserve">How many </w:t>
+      </w:r>
+      <w:r>
+        <w:t xml:space="preserve">Entity </w:t>
+      </w:r>
+      <w:r>
+        <w:t>Models do I need?</w:t>
+      </w:r>
+      <w:bookmarkEnd w:id="32"/>
+    </w:p>
+    <w:p>
+      <w:r>
+        <w:t>One of the first questions arising w</w:t>
+      </w:r>
+      <w:r>
+        <w:t>hen creating entity data model</w:t>
+      </w:r>
+      <w:r>
+        <w:t xml:space="preserve">s is how many </w:t>
+      </w:r>
+      <w:r>
+        <w:t xml:space="preserve">entity </w:t>
+      </w:r>
+      <w:r>
+        <w:t xml:space="preserve">models </w:t>
+      </w:r>
+      <w:r>
+        <w:t>I</w:t>
+      </w:r>
+      <w:r>
+        <w:t xml:space="preserve"> need within my domain and how many entities should I pack into one single model. </w:t>
+      </w:r>
+      <w:r>
+        <w:t>This question is</w:t>
+      </w:r>
+      <w:r>
+        <w:t xml:space="preserve"> rather unrelated to technology and must be answered considering the specific used cases and their requirements. </w:t>
+      </w:r>
+    </w:p>
+    <w:p>
+      <w:r>
+        <w:t>While for some applications one whole entity model is best, c</w:t>
+      </w:r>
+      <w:r>
+        <w:t xml:space="preserve">onsidering one entity model per use case </w:t>
+      </w:r>
+      <w:r>
+        <w:t xml:space="preserve">or user story respectively </w:t>
+      </w:r>
+      <w:r>
+        <w:t xml:space="preserve">is a </w:t>
+      </w:r>
+      <w:r>
+        <w:t xml:space="preserve">generally </w:t>
+      </w:r>
+      <w:r>
+        <w:t>good start. Depending on</w:t>
+      </w:r>
+      <w:r>
+        <w:t xml:space="preserve"> the complexity of the use cases, additional model</w:t>
+      </w:r>
+      <w:r>
         <w:t>s</w:t>
       </w:r>
       <w:r>
+        <w:t xml:space="preserve"> may be added to perform individual tasks. </w:t>
+      </w:r>
+      <w:r>
+        <w:t xml:space="preserve">On the other hand, </w:t>
+      </w:r>
+      <w:r>
+        <w:t xml:space="preserve">a common model may </w:t>
+      </w:r>
+      <w:r>
+        <w:t>be used by multiple use</w:t>
+      </w:r>
+      <w:r>
+        <w:t xml:space="preserve"> cases</w:t>
+      </w:r>
+      <w:r>
+        <w:t xml:space="preserve"> i</w:t>
+      </w:r>
+      <w:r>
+        <w:t>f</w:t>
+      </w:r>
+      <w:r>
+        <w:t xml:space="preserve"> they share much in common</w:t>
+      </w:r>
+      <w:r>
         <w:t xml:space="preserve">. </w:t>
       </w:r>
     </w:p>
     <w:p>
-      <w:r>
-        <w:t xml:space="preserve">An aggregate has a logical boundary where only one of the objects contained is directly accessible from outside of the aggregate. This globally accessible object is called </w:t>
-      </w:r>
-      <w:r>
-        <w:rPr>
-          <w:rStyle w:val="Pattern"/>
-        </w:rPr>
-        <w:t>aggregate root</w:t>
-      </w:r>
-      <w:r>
-        <w:t xml:space="preserve">. All other objects within the aggregate may not </w:t>
-      </w:r>
-      <w:r>
-        <w:t xml:space="preserve">be </w:t>
-      </w:r>
-      <w:r>
-        <w:t xml:space="preserve">accessed </w:t>
-      </w:r>
-      <w:r>
-        <w:t xml:space="preserve">or referenced </w:t>
-      </w:r>
-      <w:r>
-        <w:t xml:space="preserve">directly. Access only works by navigating </w:t>
-      </w:r>
-      <w:r>
-        <w:t xml:space="preserve">to </w:t>
-      </w:r>
-      <w:r>
-        <w:t xml:space="preserve">them starting at the aggregate root. </w:t>
-      </w:r>
-    </w:p>
-    <w:p>
-      <w:r>
-        <w:t xml:space="preserve">While the </w:t>
-      </w:r>
-      <w:r>
-        <w:rPr>
-          <w:rStyle w:val="Emphasis"/>
-        </w:rPr>
-        <w:t>Entity Framework</w:t>
-      </w:r>
-      <w:r>
-        <w:t xml:space="preserve"> does not support the concept of aggregates, the </w:t>
-      </w:r>
-      <w:r>
-        <w:rPr>
-          <w:rStyle w:val="Emphasis"/>
-        </w:rPr>
-        <w:t>N-Tier Entity Framework</w:t>
-      </w:r>
-      <w:r>
-        <w:t xml:space="preserve"> extends EF’s entity model (edmx) allowing </w:t>
-      </w:r>
-      <w:r>
-        <w:t>for denoting</w:t>
-      </w:r>
-      <w:r>
-        <w:t xml:space="preserve"> entities to be aggregate roots and non-roots. </w:t>
-      </w:r>
-    </w:p>
-    <w:p>
-      <w:pPr>
-        <w:pStyle w:val="Heading2"/>
-      </w:pPr>
-      <w:bookmarkStart w:id="32" w:name="_Toc374695406"/>
-      <w:r>
-        <w:t>Design Decisions</w:t>
-      </w:r>
-      <w:bookmarkEnd w:id="32"/>
-    </w:p>
-    <w:p>
-      <w:r>
-        <w:t xml:space="preserve">In this section you find a description of the most common design decisions to be taken by the software architect, whether or not using the </w:t>
-      </w:r>
-      <w:r>
-        <w:rPr>
-          <w:rStyle w:val="Emphasis"/>
-        </w:rPr>
-        <w:t>N-Tier Entity Framework</w:t>
-      </w:r>
-      <w:r>
-        <w:t xml:space="preserve">. </w:t>
-      </w:r>
-    </w:p>
-    <w:p>
       <w:pPr>
         <w:pStyle w:val="Heading3"/>
       </w:pPr>
-      <w:bookmarkStart w:id="33" w:name="_Toc374695407"/>
-      <w:r>
-        <w:t xml:space="preserve">How many </w:t>
-      </w:r>
-      <w:r>
-        <w:t xml:space="preserve">Entity </w:t>
-      </w:r>
-      <w:r>
-        <w:t>Models do I need?</w:t>
+      <w:bookmarkStart w:id="33" w:name="_Toc374695408"/>
+      <w:r>
+        <w:t>Where do I put my D</w:t>
+      </w:r>
+      <w:r>
+        <w:t xml:space="preserve">omain </w:t>
+      </w:r>
+      <w:r>
+        <w:t>L</w:t>
+      </w:r>
+      <w:r>
+        <w:t>ogic?</w:t>
       </w:r>
       <w:bookmarkEnd w:id="33"/>
-    </w:p>
-    <w:p>
-      <w:r>
-        <w:t>One of the first questions arising w</w:t>
-      </w:r>
-      <w:r>
-        <w:t>hen creating entity data model</w:t>
-      </w:r>
-      <w:r>
-        <w:t xml:space="preserve">s is how many </w:t>
-      </w:r>
-      <w:r>
-        <w:t xml:space="preserve">entity </w:t>
-      </w:r>
-      <w:r>
-        <w:t xml:space="preserve">models </w:t>
-      </w:r>
-      <w:r>
-        <w:t>I</w:t>
-      </w:r>
-      <w:r>
-        <w:t xml:space="preserve"> need within my domain and how many entities should I pack into one single model. </w:t>
-      </w:r>
-      <w:r>
-        <w:t>This question is</w:t>
-      </w:r>
-      <w:r>
-        <w:t xml:space="preserve"> rather unrelated to technology and must be answered considering the specific used cases and their requirements. </w:t>
-      </w:r>
-    </w:p>
-    <w:p>
-      <w:r>
-        <w:t>While for some applications one whole entity model is best, c</w:t>
-      </w:r>
-      <w:r>
-        <w:t xml:space="preserve">onsidering one entity model per use case </w:t>
-      </w:r>
-      <w:r>
-        <w:t xml:space="preserve">or user story respectively </w:t>
-      </w:r>
-      <w:r>
-        <w:t xml:space="preserve">is a </w:t>
-      </w:r>
-      <w:r>
-        <w:t xml:space="preserve">generally </w:t>
-      </w:r>
-      <w:r>
-        <w:t>good start. Depending on</w:t>
-      </w:r>
-      <w:r>
-        <w:t xml:space="preserve"> the complexity of the use cases, additional model</w:t>
-      </w:r>
-      <w:r>
-        <w:t>s</w:t>
-      </w:r>
-      <w:r>
-        <w:t xml:space="preserve"> may be added to perform individual tasks. </w:t>
-      </w:r>
-      <w:r>
-        <w:t xml:space="preserve">On the other hand, </w:t>
-      </w:r>
-      <w:r>
-        <w:t xml:space="preserve">a common model may </w:t>
-      </w:r>
-      <w:r>
-        <w:t>be used by multiple use</w:t>
-      </w:r>
-      <w:r>
-        <w:t xml:space="preserve"> cases</w:t>
-      </w:r>
-      <w:r>
-        <w:t xml:space="preserve"> i</w:t>
-      </w:r>
-      <w:r>
-        <w:t>f</w:t>
-      </w:r>
-      <w:r>
-        <w:t xml:space="preserve"> they share much in common</w:t>
-      </w:r>
-      <w:r>
-        <w:t xml:space="preserve">. </w:t>
-      </w:r>
-    </w:p>
-    <w:p>
-      <w:pPr>
-        <w:pStyle w:val="Heading3"/>
-      </w:pPr>
-      <w:bookmarkStart w:id="34" w:name="_Toc374695408"/>
-      <w:r>
-        <w:t>Where do I put my D</w:t>
-      </w:r>
-      <w:r>
-        <w:t xml:space="preserve">omain </w:t>
-      </w:r>
-      <w:r>
-        <w:t>L</w:t>
-      </w:r>
-      <w:r>
-        <w:t>ogic?</w:t>
-      </w:r>
-      <w:bookmarkEnd w:id="34"/>
     </w:p>
     <w:p>
       <w:r>
@@ -12527,183 +12525,313 @@
       <w:pPr>
         <w:pStyle w:val="Heading2"/>
       </w:pPr>
-      <w:bookmarkStart w:id="35" w:name="_Toc374695409"/>
+      <w:bookmarkStart w:id="34" w:name="_Toc374695409"/>
       <w:r>
         <w:t>Framework Comparison</w:t>
       </w:r>
+      <w:bookmarkEnd w:id="34"/>
+    </w:p>
+    <w:p>
+      <w:r>
+        <w:t xml:space="preserve">As there is not just one problem there is </w:t>
+      </w:r>
+      <w:r>
+        <w:t xml:space="preserve">also </w:t>
+      </w:r>
+      <w:r>
+        <w:t xml:space="preserve">not </w:t>
+      </w:r>
+      <w:r>
+        <w:t>only</w:t>
+      </w:r>
+      <w:r>
+        <w:t xml:space="preserve"> one single solu</w:t>
+      </w:r>
+      <w:r>
+        <w:t xml:space="preserve">tion. Multiple frameworks exist, all of them serving a well-defined purpose. </w:t>
+      </w:r>
+      <w:r>
+        <w:t xml:space="preserve">First you need </w:t>
+      </w:r>
+      <w:r>
+        <w:t>to know your requirements – then</w:t>
+      </w:r>
+      <w:r>
+        <w:t xml:space="preserve"> you are able to decide which solution serves you best. </w:t>
+      </w:r>
+    </w:p>
+    <w:p>
+      <w:r>
+        <w:t xml:space="preserve">The following sections provide a short description </w:t>
+      </w:r>
+      <w:r>
+        <w:t xml:space="preserve">and comparison of frameworks which are worth to be compared to the </w:t>
+      </w:r>
+      <w:r>
+        <w:rPr>
+          <w:rStyle w:val="Emphasis"/>
+        </w:rPr>
+        <w:t>N-Tier Entity Framework</w:t>
+      </w:r>
+      <w:r>
+        <w:t xml:space="preserve">. </w:t>
+      </w:r>
+    </w:p>
+    <w:p>
+      <w:pPr>
+        <w:pStyle w:val="Heading3"/>
+      </w:pPr>
+      <w:bookmarkStart w:id="35" w:name="_Toc374695410"/>
+      <w:r>
+        <w:t>EF and WCF</w:t>
+      </w:r>
       <w:bookmarkEnd w:id="35"/>
     </w:p>
     <w:p>
       <w:r>
-        <w:t xml:space="preserve">As there is not just one problem there is </w:t>
-      </w:r>
-      <w:r>
-        <w:t xml:space="preserve">also </w:t>
-      </w:r>
-      <w:r>
-        <w:t xml:space="preserve">not </w:t>
-      </w:r>
-      <w:r>
-        <w:t>only</w:t>
-      </w:r>
-      <w:r>
-        <w:t xml:space="preserve"> one single solu</w:t>
-      </w:r>
-      <w:r>
-        <w:t xml:space="preserve">tion. Multiple frameworks exist, all of them serving a well-defined purpose. </w:t>
-      </w:r>
-      <w:r>
-        <w:t xml:space="preserve">First you need </w:t>
-      </w:r>
-      <w:r>
-        <w:t>to know your requirements – then</w:t>
-      </w:r>
-      <w:r>
-        <w:t xml:space="preserve"> you are able to decide which solution serves you best. </w:t>
-      </w:r>
-    </w:p>
-    <w:p>
-      <w:r>
-        <w:t xml:space="preserve">The following sections provide a short description </w:t>
-      </w:r>
-      <w:r>
-        <w:t xml:space="preserve">and comparison of frameworks which are worth to be compared to the </w:t>
+        <w:t xml:space="preserve">The </w:t>
       </w:r>
       <w:r>
         <w:rPr>
           <w:rStyle w:val="Emphasis"/>
         </w:rPr>
+        <w:t>Entity Framework</w:t>
+      </w:r>
+      <w:r>
+        <w:t xml:space="preserve"> supports generation of self-tracking entities (STE) which are decoupled from their data context</w:t>
+      </w:r>
+      <w:r>
+        <w:t xml:space="preserve"> and may be exposed through custom WCF services. </w:t>
+      </w:r>
+      <w:r>
+        <w:t xml:space="preserve">STEs are capable to internally </w:t>
+      </w:r>
+      <w:r>
+        <w:t>track changes off</w:t>
+      </w:r>
+      <w:r>
+        <w:t xml:space="preserve"> their</w:t>
+      </w:r>
+      <w:r>
+        <w:t xml:space="preserve"> properties </w:t>
+      </w:r>
+      <w:r>
+        <w:t xml:space="preserve">and </w:t>
+      </w:r>
+      <w:r>
+        <w:t xml:space="preserve">ship this information forth and back between client and middle tier. </w:t>
+      </w:r>
+      <w:r>
+        <w:t xml:space="preserve">This makes it easy to implement a basic client server architecture using EF on server side. </w:t>
+      </w:r>
+    </w:p>
+    <w:p>
+      <w:r>
+        <w:t xml:space="preserve">However, any functionality provided by EF is not available on client side. </w:t>
+      </w:r>
+      <w:r>
+        <w:t xml:space="preserve">Although changes within entities are tracked by themselves, </w:t>
+      </w:r>
+      <w:r>
+        <w:t>added and removed entities must be tracked by the client. If it’s not desired to ship the whole object tree forth and back within every request to the server, the client must also track which entities actually have changed t</w:t>
+      </w:r>
+      <w:r>
+        <w:t xml:space="preserve">o reduce to amount of data sent over the wire. </w:t>
+      </w:r>
+    </w:p>
+    <w:p>
+      <w:r>
+        <w:t>Furthermore, well known featured and patterns like repository</w:t>
+      </w:r>
+      <w:r>
+        <w:t>, unit of work</w:t>
+      </w:r>
+      <w:r>
+        <w:t xml:space="preserve">, LINQ etc. are to be implemented be the client if required. Such solutions soon become complex and are time consuming to maintain. </w:t>
+      </w:r>
+    </w:p>
+    <w:p>
+      <w:r>
+        <w:t xml:space="preserve">All these limitations are overcome automatically when using the </w:t>
+      </w:r>
+      <w:r>
+        <w:rPr>
+          <w:rStyle w:val="Emphasis"/>
+        </w:rPr>
         <w:t>N-Tier Entity Framework</w:t>
       </w:r>
       <w:r>
-        <w:t xml:space="preserve">. </w:t>
+        <w:t xml:space="preserve">, without </w:t>
+      </w:r>
+      <w:r>
+        <w:t>losing</w:t>
+      </w:r>
+      <w:r>
+        <w:t xml:space="preserve"> the ability and flexibility to implement custom logic and behavior on both, client and server side. </w:t>
       </w:r>
     </w:p>
     <w:p>
       <w:pPr>
         <w:pStyle w:val="Heading3"/>
       </w:pPr>
-      <w:bookmarkStart w:id="36" w:name="_Toc374695410"/>
-      <w:r>
-        <w:t>EF and WCF</w:t>
-      </w:r>
-      <w:bookmarkEnd w:id="36"/>
-    </w:p>
-    <w:p>
-      <w:r>
-        <w:t xml:space="preserve">The </w:t>
-      </w:r>
-      <w:r>
-        <w:rPr>
-          <w:rStyle w:val="Emphasis"/>
-        </w:rPr>
-        <w:t>Entity Framework</w:t>
-      </w:r>
-      <w:r>
-        <w:t xml:space="preserve"> supports generation of self-tracking entities (STE) which are decoupled from their data context</w:t>
-      </w:r>
-      <w:r>
-        <w:t xml:space="preserve"> and may be exposed through custom WCF services. </w:t>
-      </w:r>
-      <w:r>
-        <w:t xml:space="preserve">STEs are capable to internally </w:t>
-      </w:r>
-      <w:r>
-        <w:t>track changes off</w:t>
-      </w:r>
-      <w:r>
-        <w:t xml:space="preserve"> their</w:t>
-      </w:r>
-      <w:r>
-        <w:t xml:space="preserve"> properties </w:t>
-      </w:r>
-      <w:r>
-        <w:t xml:space="preserve">and </w:t>
-      </w:r>
-      <w:r>
-        <w:t xml:space="preserve">ship this information forth and back between client and middle tier. </w:t>
-      </w:r>
-      <w:r>
-        <w:t xml:space="preserve">This makes it easy to implement a basic client server architecture using EF on server side. </w:t>
-      </w:r>
-    </w:p>
-    <w:p>
-      <w:r>
-        <w:t xml:space="preserve">However, any functionality provided by EF is not available on client side. </w:t>
-      </w:r>
-      <w:r>
-        <w:t xml:space="preserve">Although changes within entities are tracked by themselves, </w:t>
-      </w:r>
-      <w:r>
-        <w:t>added and removed entities must be tracked by the client. If it’s not desired to ship the whole object tree forth and back within every request to the server, the client must also track which entities actually have changed t</w:t>
-      </w:r>
-      <w:r>
-        <w:t xml:space="preserve">o reduce to amount of data sent over the wire. </w:t>
-      </w:r>
-    </w:p>
-    <w:p>
-      <w:r>
-        <w:t>Furthermore, well known featured and patterns like repository</w:t>
-      </w:r>
-      <w:r>
-        <w:t>, unit of work</w:t>
-      </w:r>
-      <w:r>
-        <w:t xml:space="preserve">, LINQ etc. are to be implemented be the client if required. Such solutions soon become complex and are time consuming to maintain. </w:t>
-      </w:r>
-    </w:p>
-    <w:p>
-      <w:r>
-        <w:t xml:space="preserve">All these limitations are overcome automatically when using the </w:t>
-      </w:r>
-      <w:r>
-        <w:rPr>
-          <w:rStyle w:val="Emphasis"/>
-        </w:rPr>
-        <w:t>N-Tier Entity Framework</w:t>
-      </w:r>
-      <w:r>
-        <w:t xml:space="preserve">, without </w:t>
-      </w:r>
-      <w:r>
-        <w:t>losing</w:t>
-      </w:r>
-      <w:r>
-        <w:t xml:space="preserve"> the ability and flexibility to implement custom logic and behavior on both, client and server side. </w:t>
-      </w:r>
-    </w:p>
-    <w:p>
-      <w:pPr>
-        <w:pStyle w:val="Heading3"/>
-      </w:pPr>
-      <w:bookmarkStart w:id="37" w:name="_Toc374695411"/>
+      <w:bookmarkStart w:id="36" w:name="_Toc374695411"/>
       <w:r>
         <w:lastRenderedPageBreak/>
         <w:t>WCF Data Service</w:t>
       </w:r>
+      <w:bookmarkEnd w:id="36"/>
+    </w:p>
+    <w:p>
+      <w:r>
+        <w:t xml:space="preserve">While </w:t>
+      </w:r>
+      <w:r>
+        <w:rPr>
+          <w:rStyle w:val="Emphasis"/>
+        </w:rPr>
+        <w:t>WCF Data Services</w:t>
+      </w:r>
+      <w:r>
+        <w:rPr>
+          <w:rStyle w:val="Emphasis"/>
+        </w:rPr>
+        <w:fldChar w:fldCharType="begin"/>
+      </w:r>
+      <w:r>
+        <w:instrText xml:space="preserve"> XE "</w:instrText>
+      </w:r>
+      <w:r>
+        <w:instrText>WCF:WCF Data Services</w:instrText>
+      </w:r>
+      <w:r>
+        <w:instrText xml:space="preserve">" </w:instrText>
+      </w:r>
+      <w:r>
+        <w:rPr>
+          <w:rStyle w:val="Emphasis"/>
+        </w:rPr>
+        <w:fldChar w:fldCharType="end"/>
+      </w:r>
+      <w:r>
+        <w:t xml:space="preserve"> are good for building </w:t>
+      </w:r>
+      <w:r>
+        <w:rPr>
+          <w:rStyle w:val="Emphasis"/>
+        </w:rPr>
+        <w:t>REST</w:t>
+      </w:r>
+      <w:r>
+        <w:t>ful</w:t>
+      </w:r>
+      <w:r>
+        <w:t xml:space="preserve"> service applications they are rather limited to exposing read-only data or when connecting rich internet applications (RIA) to a data backend using </w:t>
+      </w:r>
+      <w:r>
+        <w:rPr>
+          <w:rStyle w:val="Emphasis"/>
+        </w:rPr>
+        <w:t>XML</w:t>
+      </w:r>
+      <w:r>
+        <w:t xml:space="preserve"> or </w:t>
+      </w:r>
+      <w:r>
+        <w:rPr>
+          <w:rStyle w:val="Emphasis"/>
+        </w:rPr>
+        <w:t>JSON</w:t>
+      </w:r>
+      <w:r>
+        <w:t xml:space="preserve"> formatted data for exchange. </w:t>
+      </w:r>
+    </w:p>
+    <w:p>
+      <w:r>
+        <w:t xml:space="preserve">The limitation to the </w:t>
+      </w:r>
+      <w:r>
+        <w:rPr>
+          <w:rStyle w:val="Emphasis"/>
+        </w:rPr>
+        <w:t>HTTP</w:t>
+      </w:r>
+      <w:r>
+        <w:t xml:space="preserve"> protocol as well as limited support for security and the lack of features such as transactional integrity support make </w:t>
+      </w:r>
+      <w:r>
+        <w:rPr>
+          <w:rStyle w:val="Emphasis"/>
+        </w:rPr>
+        <w:t>WCF Data Service</w:t>
+      </w:r>
+      <w:r>
+        <w:t xml:space="preserve"> impractical for building typical enterprise applications. </w:t>
+      </w:r>
+    </w:p>
+    <w:p>
+      <w:r>
+        <w:t xml:space="preserve">These limitations are all overcome automatically when using the </w:t>
+      </w:r>
+      <w:r>
+        <w:rPr>
+          <w:rStyle w:val="Emphasis"/>
+        </w:rPr>
+        <w:t>N-Tier Entity Framework</w:t>
+      </w:r>
+      <w:r>
+        <w:t xml:space="preserve"> as basic WCF is used between client and server. </w:t>
+      </w:r>
+    </w:p>
+    <w:p>
+      <w:pPr>
+        <w:pStyle w:val="Heading3"/>
+      </w:pPr>
+      <w:bookmarkStart w:id="37" w:name="_Toc374695412"/>
+      <w:r>
+        <w:t>WCF RIA Services</w:t>
+      </w:r>
       <w:bookmarkEnd w:id="37"/>
     </w:p>
     <w:p>
       <w:r>
-        <w:t xml:space="preserve">While </w:t>
+        <w:t>The approach of</w:t>
       </w:r>
       <w:r>
         <w:rPr>
           <w:rStyle w:val="Emphasis"/>
         </w:rPr>
-        <w:t>WCF Data Services</w:t>
+        <w:t xml:space="preserve"> </w:t>
       </w:r>
       <w:r>
         <w:rPr>
           <w:rStyle w:val="Emphasis"/>
         </w:rPr>
+        <w:t>WCR RIA Service</w:t>
+      </w:r>
+      <w:r>
+        <w:rPr>
+          <w:rStyle w:val="Emphasis"/>
+        </w:rPr>
+        <w:t>s</w:t>
+      </w:r>
+      <w:r>
+        <w:rPr>
+          <w:rStyle w:val="Emphasis"/>
+        </w:rPr>
         <w:fldChar w:fldCharType="begin"/>
       </w:r>
       <w:r>
         <w:instrText xml:space="preserve"> XE "</w:instrText>
       </w:r>
       <w:r>
-        <w:instrText>WCF:WCF Data Services</w:instrText>
+        <w:instrText xml:space="preserve">WCF:WCF </w:instrText>
+      </w:r>
+      <w:r>
+        <w:instrText>RIA</w:instrText>
+      </w:r>
+      <w:r>
+        <w:instrText xml:space="preserve"> Services</w:instrText>
       </w:r>
       <w:r>
         <w:instrText xml:space="preserve">" </w:instrText>
@@ -12715,195 +12843,65 @@
         <w:fldChar w:fldCharType="end"/>
       </w:r>
       <w:r>
-        <w:t xml:space="preserve"> are good for building </w:t>
-      </w:r>
-      <w:r>
         <w:rPr>
           <w:rStyle w:val="Emphasis"/>
         </w:rPr>
-        <w:t>REST</w:t>
-      </w:r>
-      <w:r>
-        <w:t>ful</w:t>
-      </w:r>
-      <w:r>
-        <w:t xml:space="preserve"> service applications they are rather limited to exposing read-only data or when connecting rich internet applications (RIA) to a data backend using </w:t>
+        <w:t xml:space="preserve"> </w:t>
+      </w:r>
+      <w:r>
+        <w:t>is to bridge</w:t>
+      </w:r>
+      <w:r>
+        <w:t xml:space="preserve"> the physical gap between a </w:t>
       </w:r>
       <w:r>
         <w:rPr>
           <w:rStyle w:val="Emphasis"/>
         </w:rPr>
-        <w:t>XML</w:t>
-      </w:r>
-      <w:r>
-        <w:t xml:space="preserve"> or </w:t>
+        <w:t>Silverlight</w:t>
+      </w:r>
+      <w:r>
+        <w:t xml:space="preserve"> client and its domain layer which runs on a remote tier. Besides some technical limitations this framework has its main drawback of being only applicable to </w:t>
       </w:r>
       <w:r>
         <w:rPr>
           <w:rStyle w:val="Emphasis"/>
         </w:rPr>
-        <w:t>JSON</w:t>
-      </w:r>
-      <w:r>
-        <w:t xml:space="preserve"> formatted data for exchange. </w:t>
-      </w:r>
-    </w:p>
-    <w:p>
-      <w:r>
-        <w:t xml:space="preserve">The limitation to the </w:t>
+        <w:t>Silverlight</w:t>
+      </w:r>
+      <w:r>
+        <w:t xml:space="preserve"> clients. </w:t>
+      </w:r>
+    </w:p>
+    <w:p>
+      <w:r>
+        <w:t xml:space="preserve">In comparison the </w:t>
       </w:r>
       <w:r>
         <w:rPr>
           <w:rStyle w:val="Emphasis"/>
         </w:rPr>
-        <w:t>HTTP</w:t>
-      </w:r>
-      <w:r>
-        <w:t xml:space="preserve"> protocol as well as limited support for security and the lack of features such as transactional integrity support make </w:t>
-      </w:r>
-      <w:r>
-        <w:rPr>
-          <w:rStyle w:val="Emphasis"/>
-        </w:rPr>
-        <w:t>WCF Data Service</w:t>
-      </w:r>
-      <w:r>
-        <w:t xml:space="preserve"> impractical for building typical enterprise applications. </w:t>
-      </w:r>
-    </w:p>
-    <w:p>
-      <w:r>
-        <w:t xml:space="preserve">These limitations are all overcome automatically when using the </w:t>
-      </w:r>
-      <w:r>
-        <w:rPr>
-          <w:rStyle w:val="Emphasis"/>
-        </w:rPr>
         <w:t>N-Tier Entity Framework</w:t>
       </w:r>
       <w:r>
-        <w:t xml:space="preserve"> as basic WCF is used between client and server. </w:t>
+        <w:t xml:space="preserve"> targets any type of .NET client. It is even imaginable to generate client parts in other languages letting e.g. a </w:t>
+      </w:r>
+      <w:r>
+        <w:t>Java</w:t>
+      </w:r>
+      <w:r>
+        <w:t xml:space="preserve"> client take part in the system. </w:t>
       </w:r>
     </w:p>
     <w:p>
       <w:pPr>
         <w:pStyle w:val="Heading3"/>
       </w:pPr>
-      <w:bookmarkStart w:id="38" w:name="_Toc374695412"/>
-      <w:r>
-        <w:t>WCF RIA Services</w:t>
+      <w:bookmarkStart w:id="38" w:name="_Toc374695413"/>
+      <w:r>
+        <w:t>DevForce</w:t>
       </w:r>
       <w:bookmarkEnd w:id="38"/>
-    </w:p>
-    <w:p>
-      <w:r>
-        <w:t>The approach of</w:t>
-      </w:r>
-      <w:r>
-        <w:rPr>
-          <w:rStyle w:val="Emphasis"/>
-        </w:rPr>
-        <w:t xml:space="preserve"> </w:t>
-      </w:r>
-      <w:r>
-        <w:rPr>
-          <w:rStyle w:val="Emphasis"/>
-        </w:rPr>
-        <w:t>WCR RIA Service</w:t>
-      </w:r>
-      <w:r>
-        <w:rPr>
-          <w:rStyle w:val="Emphasis"/>
-        </w:rPr>
-        <w:t>s</w:t>
-      </w:r>
-      <w:r>
-        <w:rPr>
-          <w:rStyle w:val="Emphasis"/>
-        </w:rPr>
-        <w:fldChar w:fldCharType="begin"/>
-      </w:r>
-      <w:r>
-        <w:instrText xml:space="preserve"> XE "</w:instrText>
-      </w:r>
-      <w:r>
-        <w:instrText xml:space="preserve">WCF:WCF </w:instrText>
-      </w:r>
-      <w:r>
-        <w:instrText>RIA</w:instrText>
-      </w:r>
-      <w:r>
-        <w:instrText xml:space="preserve"> Services</w:instrText>
-      </w:r>
-      <w:r>
-        <w:instrText xml:space="preserve">" </w:instrText>
-      </w:r>
-      <w:r>
-        <w:rPr>
-          <w:rStyle w:val="Emphasis"/>
-        </w:rPr>
-        <w:fldChar w:fldCharType="end"/>
-      </w:r>
-      <w:r>
-        <w:rPr>
-          <w:rStyle w:val="Emphasis"/>
-        </w:rPr>
-        <w:t xml:space="preserve"> </w:t>
-      </w:r>
-      <w:r>
-        <w:t>is to bridge</w:t>
-      </w:r>
-      <w:r>
-        <w:t xml:space="preserve"> the physical gap between a </w:t>
-      </w:r>
-      <w:r>
-        <w:rPr>
-          <w:rStyle w:val="Emphasis"/>
-        </w:rPr>
-        <w:t>Silverlight</w:t>
-      </w:r>
-      <w:r>
-        <w:t xml:space="preserve"> client and its domain layer which runs on a remote tier. Besides some technical limitations this framework has its main drawback of being only applicable to </w:t>
-      </w:r>
-      <w:r>
-        <w:rPr>
-          <w:rStyle w:val="Emphasis"/>
-        </w:rPr>
-        <w:t>Silverlight</w:t>
-      </w:r>
-      <w:r>
-        <w:t xml:space="preserve"> clients. </w:t>
-      </w:r>
-    </w:p>
-    <w:p>
-      <w:r>
-        <w:t xml:space="preserve">In comparison the </w:t>
-      </w:r>
-      <w:r>
-        <w:rPr>
-          <w:rStyle w:val="Emphasis"/>
-        </w:rPr>
-        <w:t>N-Tier Entity Framework</w:t>
-      </w:r>
-      <w:r>
-        <w:t xml:space="preserve"> targets any type of .NET client. It is even imaginable to generate client parts in other languages letting e.g. a </w:t>
-      </w:r>
-      <w:r>
-        <w:t>Java</w:t>
-      </w:r>
-      <w:r>
-        <w:t xml:space="preserve"> client take part in the system. </w:t>
-      </w:r>
-    </w:p>
-    <w:p>
-      <w:pPr>
-        <w:pStyle w:val="Heading3"/>
-      </w:pPr>
-      <w:bookmarkStart w:id="39" w:name="_Toc374695413"/>
-      <w:r>
-        <w:t>DevForce</w:t>
-      </w:r>
-      <w:bookmarkEnd w:id="39"/>
     </w:p>
     <w:p>
       <w:r>
@@ -13076,20 +13074,20 @@
       <w:pPr>
         <w:pStyle w:val="Chapture"/>
       </w:pPr>
-      <w:bookmarkStart w:id="40" w:name="Section3"/>
-      <w:bookmarkStart w:id="41" w:name="_Toc374695414"/>
+      <w:bookmarkStart w:id="39" w:name="Section3"/>
+      <w:bookmarkStart w:id="40" w:name="_Toc374695414"/>
       <w:r>
         <w:lastRenderedPageBreak/>
         <w:t>Development Guide</w:t>
       </w:r>
+      <w:bookmarkEnd w:id="39"/>
       <w:bookmarkEnd w:id="40"/>
-      <w:bookmarkEnd w:id="41"/>
     </w:p>
     <w:p>
       <w:pPr>
         <w:pStyle w:val="Heading1"/>
       </w:pPr>
-      <w:bookmarkStart w:id="42" w:name="_Toc374695415"/>
+      <w:bookmarkStart w:id="41" w:name="_Toc374695415"/>
       <w:r>
         <w:lastRenderedPageBreak/>
         <w:t>Development</w:t>
@@ -13097,7 +13095,7 @@
       <w:r>
         <w:t xml:space="preserve"> Guide</w:t>
       </w:r>
-      <w:bookmarkEnd w:id="42"/>
+      <w:bookmarkEnd w:id="41"/>
     </w:p>
     <w:p>
       <w:r>
@@ -13137,14 +13135,14 @@
       <w:pPr>
         <w:pStyle w:val="Heading2"/>
       </w:pPr>
-      <w:bookmarkStart w:id="43" w:name="_Toc374695416"/>
+      <w:bookmarkStart w:id="42" w:name="_Toc374695416"/>
       <w:r>
         <w:t xml:space="preserve">Creating a new </w:t>
       </w:r>
       <w:r>
         <w:t>N-Tier Entity Solution</w:t>
       </w:r>
-      <w:bookmarkEnd w:id="43"/>
+      <w:bookmarkEnd w:id="42"/>
     </w:p>
     <w:p>
       <w:r>
@@ -14458,11 +14456,11 @@
       <w:pPr>
         <w:pStyle w:val="Heading2"/>
       </w:pPr>
-      <w:bookmarkStart w:id="44" w:name="_Toc374695417"/>
+      <w:bookmarkStart w:id="43" w:name="_Toc374695417"/>
       <w:r>
         <w:t>Adding an Entity Model</w:t>
       </w:r>
-      <w:bookmarkEnd w:id="44"/>
+      <w:bookmarkEnd w:id="43"/>
     </w:p>
     <w:p>
       <w:r>
@@ -15035,50 +15033,50 @@
       <w:pPr>
         <w:pStyle w:val="Heading2"/>
       </w:pPr>
-      <w:bookmarkStart w:id="45" w:name="_Toc374695418"/>
+      <w:bookmarkStart w:id="44" w:name="_Toc374695418"/>
       <w:r>
         <w:t>Code Generation</w:t>
       </w:r>
+      <w:bookmarkEnd w:id="44"/>
+    </w:p>
+    <w:p>
+      <w:r>
+        <w:t xml:space="preserve">The </w:t>
+      </w:r>
+      <w:r>
+        <w:rPr>
+          <w:i/>
+        </w:rPr>
+        <w:t>N-Tier Entity Framework</w:t>
+      </w:r>
+      <w:r>
+        <w:t xml:space="preserve"> bases its code generation on entity data models (edmx). Whether or not you are eventually using </w:t>
+      </w:r>
+      <w:r>
+        <w:rPr>
+          <w:i/>
+        </w:rPr>
+        <w:t>Entity Framework</w:t>
+      </w:r>
+      <w:r>
+        <w:t xml:space="preserve"> or another data access technology for interaction with your data sources, you are encouraged to define your data model</w:t>
+      </w:r>
+      <w:r>
+        <w:t>s</w:t>
+      </w:r>
+      <w:r>
+        <w:t xml:space="preserve"> via edmx. </w:t>
+      </w:r>
+    </w:p>
+    <w:p>
+      <w:pPr>
+        <w:pStyle w:val="Heading3"/>
+      </w:pPr>
+      <w:bookmarkStart w:id="45" w:name="_Toc374695419"/>
+      <w:r>
+        <w:t>Generated Files</w:t>
+      </w:r>
       <w:bookmarkEnd w:id="45"/>
-    </w:p>
-    <w:p>
-      <w:r>
-        <w:t xml:space="preserve">The </w:t>
-      </w:r>
-      <w:r>
-        <w:rPr>
-          <w:i/>
-        </w:rPr>
-        <w:t>N-Tier Entity Framework</w:t>
-      </w:r>
-      <w:r>
-        <w:t xml:space="preserve"> bases its code generation on entity data models (edmx). Whether or not you are eventually using </w:t>
-      </w:r>
-      <w:r>
-        <w:rPr>
-          <w:i/>
-        </w:rPr>
-        <w:t>Entity Framework</w:t>
-      </w:r>
-      <w:r>
-        <w:t xml:space="preserve"> or another data access technology for interaction with your data sources, you are encouraged to define your data model</w:t>
-      </w:r>
-      <w:r>
-        <w:t>s</w:t>
-      </w:r>
-      <w:r>
-        <w:t xml:space="preserve"> via edmx. </w:t>
-      </w:r>
-    </w:p>
-    <w:p>
-      <w:pPr>
-        <w:pStyle w:val="Heading3"/>
-      </w:pPr>
-      <w:bookmarkStart w:id="46" w:name="_Toc374695419"/>
-      <w:r>
-        <w:t>Generated Files</w:t>
-      </w:r>
-      <w:bookmarkEnd w:id="46"/>
     </w:p>
     <w:p>
       <w:r>
@@ -15446,11 +15444,11 @@
       <w:pPr>
         <w:pStyle w:val="Heading3"/>
       </w:pPr>
-      <w:bookmarkStart w:id="47" w:name="_Ref305041072"/>
-      <w:bookmarkStart w:id="48" w:name="_Ref305041086"/>
-      <w:bookmarkStart w:id="49" w:name="_Ref305042153"/>
-      <w:bookmarkStart w:id="50" w:name="_Ref305042185"/>
-      <w:bookmarkStart w:id="51" w:name="_Toc374695420"/>
+      <w:bookmarkStart w:id="46" w:name="_Ref305041072"/>
+      <w:bookmarkStart w:id="47" w:name="_Ref305041086"/>
+      <w:bookmarkStart w:id="48" w:name="_Ref305042153"/>
+      <w:bookmarkStart w:id="49" w:name="_Ref305042185"/>
+      <w:bookmarkStart w:id="50" w:name="_Toc374695420"/>
       <w:r>
         <w:t xml:space="preserve">Metadata Files for </w:t>
       </w:r>
@@ -15463,11 +15461,11 @@
       <w:r>
         <w:t>Annotations</w:t>
       </w:r>
+      <w:bookmarkEnd w:id="46"/>
       <w:bookmarkEnd w:id="47"/>
       <w:bookmarkEnd w:id="48"/>
       <w:bookmarkEnd w:id="49"/>
       <w:bookmarkEnd w:id="50"/>
-      <w:bookmarkEnd w:id="51"/>
     </w:p>
     <w:p>
       <w:r>
@@ -15600,14 +15598,14 @@
       <w:pPr>
         <w:pStyle w:val="Heading3"/>
       </w:pPr>
-      <w:bookmarkStart w:id="52" w:name="_Toc374695421"/>
+      <w:bookmarkStart w:id="51" w:name="_Toc374695421"/>
       <w:r>
         <w:t>Code Generation Templates</w:t>
       </w:r>
       <w:r>
         <w:t xml:space="preserve"> and Customization</w:t>
       </w:r>
-      <w:bookmarkEnd w:id="52"/>
+      <w:bookmarkEnd w:id="51"/>
     </w:p>
     <w:p>
       <w:r>
@@ -16042,80 +16040,80 @@
       <w:pPr>
         <w:pStyle w:val="Heading2"/>
       </w:pPr>
-      <w:bookmarkStart w:id="53" w:name="_Toc374695422"/>
+      <w:bookmarkStart w:id="52" w:name="_Toc374695422"/>
       <w:r>
         <w:t>WCF Services</w:t>
       </w:r>
+      <w:bookmarkEnd w:id="52"/>
+    </w:p>
+    <w:p>
+      <w:r>
+        <w:t xml:space="preserve">For each entity model </w:t>
+      </w:r>
+      <w:r>
+        <w:t>a</w:t>
+      </w:r>
+      <w:r>
+        <w:t xml:space="preserve"> WCF service gets generated containing </w:t>
+      </w:r>
+      <w:r>
+        <w:t>one</w:t>
+      </w:r>
+      <w:r>
+        <w:t xml:space="preserve"> “Get” service operation for each entity </w:t>
+      </w:r>
+      <w:r>
+        <w:t xml:space="preserve">type </w:t>
+      </w:r>
+      <w:r>
+        <w:t xml:space="preserve">contained </w:t>
+      </w:r>
+      <w:r>
+        <w:t xml:space="preserve">in the model </w:t>
+      </w:r>
+      <w:r>
+        <w:t xml:space="preserve">and one single </w:t>
+      </w:r>
+      <w:r>
+        <w:t>“</w:t>
+      </w:r>
+      <w:r>
+        <w:t>SubmittChanges</w:t>
+      </w:r>
+      <w:r>
+        <w:t>”</w:t>
+      </w:r>
+      <w:r>
+        <w:t xml:space="preserve"> service operation. </w:t>
+      </w:r>
+      <w:r>
+        <w:t xml:space="preserve">There is only </w:t>
+      </w:r>
+      <w:r>
+        <w:t xml:space="preserve">one </w:t>
+      </w:r>
+      <w:r>
+        <w:t xml:space="preserve">submit changes method to take care of all inserts, updates, and deletes </w:t>
+      </w:r>
+      <w:r>
+        <w:t xml:space="preserve">as one unit of work </w:t>
+      </w:r>
+      <w:r>
+        <w:t xml:space="preserve">and allow </w:t>
+      </w:r>
+      <w:r>
+        <w:t xml:space="preserve">the Entity Framework to take care of relations, dependencies and corresponding update orders. </w:t>
+      </w:r>
+    </w:p>
+    <w:p>
+      <w:pPr>
+        <w:pStyle w:val="Heading3"/>
+      </w:pPr>
+      <w:bookmarkStart w:id="53" w:name="_Toc374695423"/>
+      <w:r>
+        <w:t>Passing Custom Data</w:t>
+      </w:r>
       <w:bookmarkEnd w:id="53"/>
-    </w:p>
-    <w:p>
-      <w:r>
-        <w:t xml:space="preserve">For each entity model </w:t>
-      </w:r>
-      <w:r>
-        <w:t>a</w:t>
-      </w:r>
-      <w:r>
-        <w:t xml:space="preserve"> WCF service gets generated containing </w:t>
-      </w:r>
-      <w:r>
-        <w:t>one</w:t>
-      </w:r>
-      <w:r>
-        <w:t xml:space="preserve"> “Get” service operation for each entity </w:t>
-      </w:r>
-      <w:r>
-        <w:t xml:space="preserve">type </w:t>
-      </w:r>
-      <w:r>
-        <w:t xml:space="preserve">contained </w:t>
-      </w:r>
-      <w:r>
-        <w:t xml:space="preserve">in the model </w:t>
-      </w:r>
-      <w:r>
-        <w:t xml:space="preserve">and one single </w:t>
-      </w:r>
-      <w:r>
-        <w:t>“</w:t>
-      </w:r>
-      <w:r>
-        <w:t>SubmittChanges</w:t>
-      </w:r>
-      <w:r>
-        <w:t>”</w:t>
-      </w:r>
-      <w:r>
-        <w:t xml:space="preserve"> service operation. </w:t>
-      </w:r>
-      <w:r>
-        <w:t xml:space="preserve">There is only </w:t>
-      </w:r>
-      <w:r>
-        <w:t xml:space="preserve">one </w:t>
-      </w:r>
-      <w:r>
-        <w:t xml:space="preserve">submit changes method to take care of all inserts, updates, and deletes </w:t>
-      </w:r>
-      <w:r>
-        <w:t xml:space="preserve">as one unit of work </w:t>
-      </w:r>
-      <w:r>
-        <w:t xml:space="preserve">and allow </w:t>
-      </w:r>
-      <w:r>
-        <w:t xml:space="preserve">the Entity Framework to take care of relations, dependencies and corresponding update orders. </w:t>
-      </w:r>
-    </w:p>
-    <w:p>
-      <w:pPr>
-        <w:pStyle w:val="Heading3"/>
-      </w:pPr>
-      <w:bookmarkStart w:id="54" w:name="_Toc374695423"/>
-      <w:r>
-        <w:t>Passing Custom Data</w:t>
-      </w:r>
-      <w:bookmarkEnd w:id="54"/>
     </w:p>
     <w:p>
       <w:r>
@@ -16616,11 +16614,11 @@
       <w:pPr>
         <w:pStyle w:val="Heading3"/>
       </w:pPr>
-      <w:bookmarkStart w:id="55" w:name="_Toc374695424"/>
+      <w:bookmarkStart w:id="54" w:name="_Toc374695424"/>
       <w:r>
         <w:t>Factory Method for Data Repository</w:t>
       </w:r>
-      <w:bookmarkEnd w:id="55"/>
+      <w:bookmarkEnd w:id="54"/>
     </w:p>
     <w:p>
       <w:r>
@@ -16804,11 +16802,11 @@
       <w:pPr>
         <w:pStyle w:val="Heading3"/>
       </w:pPr>
-      <w:bookmarkStart w:id="56" w:name="_Toc374695425"/>
+      <w:bookmarkStart w:id="55" w:name="_Toc374695425"/>
       <w:r>
         <w:t>Transaction Management</w:t>
       </w:r>
-      <w:bookmarkEnd w:id="56"/>
+      <w:bookmarkEnd w:id="55"/>
     </w:p>
     <w:p>
       <w:r>
@@ -17056,11 +17054,11 @@
       <w:pPr>
         <w:pStyle w:val="Heading3"/>
       </w:pPr>
-      <w:bookmarkStart w:id="57" w:name="_Toc374695426"/>
+      <w:bookmarkStart w:id="56" w:name="_Toc374695426"/>
       <w:r>
         <w:t>Custom Processing</w:t>
       </w:r>
-      <w:bookmarkEnd w:id="57"/>
+      <w:bookmarkEnd w:id="56"/>
     </w:p>
     <w:p>
       <w:r>
@@ -17682,14 +17680,14 @@
       <w:pPr>
         <w:pStyle w:val="Heading3"/>
       </w:pPr>
-      <w:bookmarkStart w:id="58" w:name="_Toc374695427"/>
+      <w:bookmarkStart w:id="57" w:name="_Toc374695427"/>
       <w:r>
         <w:t>Interceptor</w:t>
       </w:r>
       <w:r>
         <w:t>s</w:t>
       </w:r>
-      <w:bookmarkEnd w:id="58"/>
+      <w:bookmarkEnd w:id="57"/>
     </w:p>
     <w:p>
       <w:r>
@@ -18804,13 +18802,13 @@
       <w:pPr>
         <w:pStyle w:val="Heading3"/>
       </w:pPr>
-      <w:bookmarkStart w:id="59" w:name="_Ref305042219"/>
-      <w:bookmarkStart w:id="60" w:name="_Toc374695428"/>
+      <w:bookmarkStart w:id="58" w:name="_Ref305042219"/>
+      <w:bookmarkStart w:id="59" w:name="_Toc374695428"/>
       <w:r>
         <w:t>Data Validation</w:t>
       </w:r>
+      <w:bookmarkEnd w:id="58"/>
       <w:bookmarkEnd w:id="59"/>
-      <w:bookmarkEnd w:id="60"/>
     </w:p>
     <w:p>
       <w:r>
@@ -19673,11 +19671,11 @@
       <w:pPr>
         <w:pStyle w:val="Heading3"/>
       </w:pPr>
-      <w:bookmarkStart w:id="61" w:name="_Toc374695429"/>
+      <w:bookmarkStart w:id="60" w:name="_Toc374695429"/>
       <w:r>
         <w:t>WCF Service Hosting</w:t>
       </w:r>
-      <w:bookmarkEnd w:id="61"/>
+      <w:bookmarkEnd w:id="60"/>
     </w:p>
     <w:p>
       <w:r>
@@ -19750,13 +19748,13 @@
       <w:pPr>
         <w:pStyle w:val="Heading2"/>
       </w:pPr>
-      <w:bookmarkStart w:id="62" w:name="_Ref305042239"/>
-      <w:bookmarkStart w:id="63" w:name="_Toc374695430"/>
+      <w:bookmarkStart w:id="61" w:name="_Ref305042239"/>
+      <w:bookmarkStart w:id="62" w:name="_Toc374695430"/>
       <w:r>
         <w:t>Data Validation</w:t>
       </w:r>
+      <w:bookmarkEnd w:id="61"/>
       <w:bookmarkEnd w:id="62"/>
-      <w:bookmarkEnd w:id="63"/>
     </w:p>
     <w:p>
       <w:r>
@@ -19989,12 +19987,24 @@
         <w:t xml:space="preserve">. </w:t>
       </w:r>
       <w:r>
-        <w:t xml:space="preserve">Both change tracking and validation are started automatically when an entity is </w:t>
+        <w:t>However, b</w:t>
+      </w:r>
+      <w:r>
+        <w:t xml:space="preserve">oth change tracking and validation are </w:t>
+      </w:r>
+      <w:r>
+        <w:t>turned on</w:t>
+      </w:r>
+      <w:r>
+        <w:t xml:space="preserve"> automatically when an entity is </w:t>
       </w:r>
       <w:r>
         <w:t>attached or added to a data context</w:t>
       </w:r>
       <w:r>
+        <w:t xml:space="preserve"> on client side</w:t>
+      </w:r>
+      <w:r>
         <w:t>. C</w:t>
       </w:r>
       <w:r>
@@ -20007,6 +20017,7 @@
         <w:t xml:space="preserve">be started explicitly calling the </w:t>
       </w:r>
       <w:r>
+        <w:lastRenderedPageBreak/>
         <w:t xml:space="preserve">extension method </w:t>
       </w:r>
       <w:r>
@@ -20020,9 +20031,6 @@
       </w:r>
       <w:r>
         <w:br/>
-      </w:r>
-      <w:r>
-        <w:lastRenderedPageBreak/>
         <w:t xml:space="preserve">The </w:t>
       </w:r>
       <w:r>
@@ -20035,7 +20043,25 @@
         <w:rPr>
           <w:i/>
         </w:rPr>
-        <w:t>EF4</w:t>
+        <w:t>E</w:t>
+      </w:r>
+      <w:r>
+        <w:rPr>
+          <w:i/>
+        </w:rPr>
+        <w:t xml:space="preserve">ntity </w:t>
+      </w:r>
+      <w:r>
+        <w:rPr>
+          <w:i/>
+        </w:rPr>
+        <w:t>F</w:t>
+      </w:r>
+      <w:r>
+        <w:rPr>
+          <w:i/>
+        </w:rPr>
+        <w:t>ramework</w:t>
       </w:r>
       <w:r>
         <w:t xml:space="preserve"> </w:t>
@@ -20083,7 +20109,10 @@
         <w:t xml:space="preserve"> disabled by default in order to allow loading data from the data source, </w:t>
       </w:r>
       <w:r>
-        <w:t xml:space="preserve">even is the data </w:t>
+        <w:t>even if</w:t>
+      </w:r>
+      <w:r>
+        <w:t xml:space="preserve"> the data </w:t>
       </w:r>
       <w:r>
         <w:t xml:space="preserve">possibly </w:t>
@@ -20266,14 +20295,43 @@
       </w:r>
       <w:r>
         <w:br/>
-        <w:t xml:space="preserve">Turn on automatic data validation to prevent invalid data being set into to model. Turn off automatic validation if you prefer to set user input into to model </w:t>
+        <w:t>Turn on automatic data validation to preven</w:t>
+      </w:r>
+      <w:r>
+        <w:t>t invalid data being set into the</w:t>
+      </w:r>
+      <w:r>
+        <w:t xml:space="preserve"> model. Turn off automatic validation if you prefer to set user input into t</w:t>
+      </w:r>
+      <w:r>
+        <w:t>he</w:t>
+      </w:r>
+      <w:r>
+        <w:t xml:space="preserve"> model </w:t>
       </w:r>
       <w:r>
         <w:t xml:space="preserve">first </w:t>
       </w:r>
       <w:r>
-        <w:t xml:space="preserve">and perform validation afterwards. </w:t>
-      </w:r>
+        <w:t>and perform validation afterwards</w:t>
+      </w:r>
+      <w:r>
+        <w:t xml:space="preserve"> using the </w:t>
+      </w:r>
+      <w:r>
+        <w:rPr>
+          <w:rStyle w:val="Code"/>
+        </w:rPr>
+        <w:t>IDataErrorInfo</w:t>
+      </w:r>
+      <w:r>
+        <w:t xml:space="preserve"> interface</w:t>
+      </w:r>
+      <w:r>
+        <w:t xml:space="preserve">. </w:t>
+      </w:r>
+      <w:bookmarkStart w:id="63" w:name="_GoBack"/>
+      <w:bookmarkEnd w:id="63"/>
     </w:p>
     <w:p>
       <w:pPr>
@@ -20480,6 +20538,7 @@
     </w:p>
     <w:p>
       <w:r>
+        <w:lastRenderedPageBreak/>
         <w:t xml:space="preserve">Either way, to </w:t>
       </w:r>
       <w:r>
@@ -20512,7 +20571,6 @@
       <w:bookmarkStart w:id="67" w:name="_Ref305616739"/>
       <w:bookmarkStart w:id="68" w:name="_Toc374695433"/>
       <w:r>
-        <w:lastRenderedPageBreak/>
         <w:t>WCF RIA Services</w:t>
       </w:r>
       <w:bookmarkEnd w:id="66"/>
@@ -21069,6 +21127,7 @@
         <w:br/>
       </w:r>
       <w:r>
+        <w:lastRenderedPageBreak/>
         <w:t xml:space="preserve">    </w:t>
       </w:r>
       <w:r>
@@ -21129,7 +21188,6 @@
         <w:br/>
       </w:r>
       <w:r>
-        <w:lastRenderedPageBreak/>
         <w:t xml:space="preserve">        </w:t>
       </w:r>
       <w:r>
@@ -21952,6 +22010,12 @@
           <w:lang w:eastAsia="de-CH"/>
         </w:rPr>
         <w:br/>
+      </w:r>
+      <w:r>
+        <w:rPr>
+          <w:lang w:eastAsia="de-CH"/>
+        </w:rPr>
+        <w:lastRenderedPageBreak/>
         <w:t>    [System.ServiceModel.DomainServices.Server.</w:t>
       </w:r>
       <w:r>
@@ -22054,7 +22118,6 @@
       </w:pPr>
       <w:bookmarkStart w:id="69" w:name="_Toc374695434"/>
       <w:r>
-        <w:lastRenderedPageBreak/>
         <w:t>Native Silverlight Library</w:t>
       </w:r>
       <w:bookmarkEnd w:id="69"/>
@@ -26088,7 +26151,7 @@
           <w:rPr>
             <w:noProof/>
           </w:rPr>
-          <w:t>2</w:t>
+          <w:t>40</w:t>
         </w:r>
         <w:r>
           <w:rPr>
@@ -26140,7 +26203,7 @@
           <w:rPr>
             <w:noProof/>
           </w:rPr>
-          <w:t>3</w:t>
+          <w:t>39</w:t>
         </w:r>
         <w:r>
           <w:rPr>
@@ -30562,7 +30625,7 @@
 </file>
 
 <file path=customXml/itemProps1.xml><?xml version="1.0" encoding="utf-8"?>
-<ds:datastoreItem xmlns:ds="http://schemas.openxmlformats.org/officeDocument/2006/customXml" ds:itemID="{EAAF785D-44D0-436C-8AC5-93826AD1630C}">
+<ds:datastoreItem xmlns:ds="http://schemas.openxmlformats.org/officeDocument/2006/customXml" ds:itemID="{28C4ADCE-925E-4674-A735-B9A8CBF442DF}">
   <ds:schemaRefs>
     <ds:schemaRef ds:uri="http://schemas.openxmlformats.org/officeDocument/2006/bibliography"/>
   </ds:schemaRefs>

</xml_diff>